<commit_message>
update con casi d'uso
</commit_message>
<xml_diff>
--- a/Working/Requisiti-CasiD'uso_Buy&See.docx
+++ b/Working/Requisiti-CasiD'uso_Buy&See.docx
@@ -673,17 +673,6 @@
     <w:p>
       <w:pPr>
         <w:pStyle w:val="ListParagraph"/>
-        <w:rPr>
-          <w:b/>
-          <w:bCs/>
-          <w:sz w:val="28"/>
-          <w:szCs w:val="28"/>
-        </w:rPr>
-      </w:pPr>
-    </w:p>
-    <w:p>
-      <w:pPr>
-        <w:pStyle w:val="ListParagraph"/>
         <w:numPr>
           <w:ilvl w:val="0"/>
           <w:numId w:val="2"/>
@@ -700,6 +689,7 @@
           <w:sz w:val="28"/>
           <w:szCs w:val="28"/>
         </w:rPr>
+        <w:lastRenderedPageBreak/>
         <w:t xml:space="preserve">RF_3.2 Invia segnalazioni : </w:t>
       </w:r>
       <w:r>
@@ -1109,6 +1099,16 @@
     </w:p>
     <w:p>
       <w:pPr>
+        <w:rPr>
+          <w:sz w:val="28"/>
+          <w:szCs w:val="28"/>
+        </w:rPr>
+      </w:pPr>
+      <w:bookmarkStart w:id="0" w:name="_GoBack"/>
+      <w:bookmarkEnd w:id="0"/>
+    </w:p>
+    <w:p>
+      <w:pPr>
         <w:pStyle w:val="ListParagraph"/>
         <w:numPr>
           <w:ilvl w:val="0"/>
@@ -1126,7 +1126,6 @@
           <w:sz w:val="28"/>
           <w:szCs w:val="28"/>
         </w:rPr>
-        <w:lastRenderedPageBreak/>
         <w:t xml:space="preserve">RF_5.5 Bannare utenti: </w:t>
       </w:r>
       <w:r>
@@ -1391,22 +1390,91 @@
                 <w:szCs w:val="28"/>
               </w:rPr>
             </w:pPr>
-            <w:bookmarkStart w:id="0" w:name="_GoBack"/>
-            <w:bookmarkEnd w:id="0"/>
-          </w:p>
-          <w:p>
-            <w:pPr>
+          </w:p>
+          <w:p>
+            <w:pPr>
+              <w:jc w:val="center"/>
               <w:rPr>
                 <w:sz w:val="28"/>
                 <w:szCs w:val="28"/>
               </w:rPr>
             </w:pPr>
-            <w:r>
+          </w:p>
+          <w:p>
+            <w:pPr>
+              <w:jc w:val="center"/>
               <w:rPr>
                 <w:sz w:val="28"/>
                 <w:szCs w:val="28"/>
               </w:rPr>
-              <w:t>L’utente registrato inserisce i dati negli appositi campi del form</w:t>
+            </w:pPr>
+          </w:p>
+          <w:p>
+            <w:pPr>
+              <w:jc w:val="center"/>
+              <w:rPr>
+                <w:sz w:val="28"/>
+                <w:szCs w:val="28"/>
+              </w:rPr>
+            </w:pPr>
+          </w:p>
+          <w:p>
+            <w:pPr>
+              <w:jc w:val="center"/>
+              <w:rPr>
+                <w:sz w:val="28"/>
+                <w:szCs w:val="28"/>
+              </w:rPr>
+            </w:pPr>
+          </w:p>
+          <w:p>
+            <w:pPr>
+              <w:rPr>
+                <w:sz w:val="28"/>
+                <w:szCs w:val="28"/>
+              </w:rPr>
+            </w:pPr>
+            <w:r>
+              <w:rPr>
+                <w:sz w:val="28"/>
+                <w:szCs w:val="28"/>
+              </w:rPr>
+              <w:t xml:space="preserve">L’utente registrato inserisce i dati </w:t>
+            </w:r>
+            <w:r>
+              <w:rPr>
+                <w:sz w:val="28"/>
+                <w:szCs w:val="28"/>
+              </w:rPr>
+              <w:t>personali all’interno del</w:t>
+            </w:r>
+            <w:r>
+              <w:rPr>
+                <w:sz w:val="28"/>
+                <w:szCs w:val="28"/>
+              </w:rPr>
+              <w:t xml:space="preserve"> </w:t>
+            </w:r>
+            <w:r>
+              <w:rPr>
+                <w:sz w:val="28"/>
+                <w:szCs w:val="28"/>
+              </w:rPr>
+              <w:t xml:space="preserve">apposito </w:t>
+            </w:r>
+            <w:r>
+              <w:rPr>
+                <w:sz w:val="28"/>
+                <w:szCs w:val="28"/>
+              </w:rPr>
+              <w:t>form</w:t>
+            </w:r>
+            <w:r>
+              <w:rPr>
+                <w:sz w:val="28"/>
+                <w:szCs w:val="28"/>
+              </w:rPr>
+              <w:t xml:space="preserve"> e li sottomette al sistema premendo sul tasto “Login”</w:t>
             </w:r>
           </w:p>
         </w:tc>
@@ -1432,6 +1500,15 @@
           </w:p>
           <w:p>
             <w:pPr>
+              <w:jc w:val="center"/>
+              <w:rPr>
+                <w:sz w:val="28"/>
+                <w:szCs w:val="28"/>
+              </w:rPr>
+            </w:pPr>
+          </w:p>
+          <w:p>
+            <w:pPr>
               <w:rPr>
                 <w:b/>
                 <w:bCs/>
@@ -1446,6 +1523,13 @@
               </w:rPr>
               <w:t>Il sistema mostra la homepage del sito  contenente un form</w:t>
             </w:r>
+            <w:r>
+              <w:rPr>
+                <w:sz w:val="28"/>
+                <w:szCs w:val="28"/>
+              </w:rPr>
+              <w:t xml:space="preserve"> da compilare composto da due campi “Username” e “Password”</w:t>
+            </w:r>
           </w:p>
           <w:p>
             <w:pPr>
@@ -1456,6 +1540,63 @@
                 <w:szCs w:val="48"/>
               </w:rPr>
             </w:pPr>
+          </w:p>
+          <w:p>
+            <w:pPr>
+              <w:rPr>
+                <w:b/>
+                <w:bCs/>
+                <w:sz w:val="48"/>
+                <w:szCs w:val="48"/>
+              </w:rPr>
+            </w:pPr>
+          </w:p>
+          <w:p>
+            <w:pPr>
+              <w:rPr>
+                <w:b/>
+                <w:bCs/>
+                <w:sz w:val="48"/>
+                <w:szCs w:val="48"/>
+              </w:rPr>
+            </w:pPr>
+          </w:p>
+          <w:p>
+            <w:pPr>
+              <w:rPr>
+                <w:b/>
+                <w:bCs/>
+                <w:sz w:val="48"/>
+                <w:szCs w:val="48"/>
+              </w:rPr>
+            </w:pPr>
+          </w:p>
+          <w:p>
+            <w:pPr>
+              <w:rPr>
+                <w:b/>
+                <w:bCs/>
+                <w:sz w:val="48"/>
+                <w:szCs w:val="48"/>
+              </w:rPr>
+            </w:pPr>
+          </w:p>
+          <w:p>
+            <w:pPr>
+              <w:rPr>
+                <w:b/>
+                <w:bCs/>
+                <w:sz w:val="48"/>
+                <w:szCs w:val="48"/>
+              </w:rPr>
+            </w:pPr>
+            <w:r>
+              <w:rPr>
+                <w:sz w:val="28"/>
+                <w:szCs w:val="28"/>
+              </w:rPr>
+              <w:t>Il sistema verifica che le credenziali inserite dall’utente registrate siano corrette. Se sono corrette il sistema reindirizza l’utente sulla home page del sito altrimenti segnala un errore</w:t>
+            </w:r>
           </w:p>
         </w:tc>
       </w:tr>
@@ -1483,6 +1624,7 @@
                 <w:sz w:val="30"/>
                 <w:szCs w:val="30"/>
               </w:rPr>
+              <w:lastRenderedPageBreak/>
               <w:t>Entry condition</w:t>
             </w:r>
           </w:p>
@@ -1506,21 +1648,14 @@
                 <w:sz w:val="28"/>
                 <w:szCs w:val="28"/>
               </w:rPr>
-              <w:t>L’u</w:t>
+              <w:t xml:space="preserve">L’utente </w:t>
             </w:r>
             <w:r>
               <w:rPr>
                 <w:sz w:val="28"/>
                 <w:szCs w:val="28"/>
               </w:rPr>
-              <w:t>tente</w:t>
-            </w:r>
-            <w:r>
-              <w:rPr>
-                <w:sz w:val="28"/>
-                <w:szCs w:val="28"/>
-              </w:rPr>
-              <w:t xml:space="preserve"> si trova sulla homepage del sito “Buy &amp; See”</w:t>
+              <w:t>registrato si collega al sistema</w:t>
             </w:r>
           </w:p>
         </w:tc>
@@ -1549,25 +1684,7 @@
                 <w:sz w:val="30"/>
                 <w:szCs w:val="30"/>
               </w:rPr>
-              <w:t>E</w:t>
-            </w:r>
-            <w:r>
-              <w:rPr>
-                <w:b/>
-                <w:bCs/>
-                <w:sz w:val="30"/>
-                <w:szCs w:val="30"/>
-              </w:rPr>
-              <w:t>xit</w:t>
-            </w:r>
-            <w:r>
-              <w:rPr>
-                <w:b/>
-                <w:bCs/>
-                <w:sz w:val="30"/>
-                <w:szCs w:val="30"/>
-              </w:rPr>
-              <w:t xml:space="preserve"> condition</w:t>
+              <w:t>Exit condition</w:t>
             </w:r>
           </w:p>
         </w:tc>
@@ -1585,6 +1702,20 @@
                 <w:szCs w:val="48"/>
               </w:rPr>
             </w:pPr>
+            <w:r>
+              <w:rPr>
+                <w:sz w:val="28"/>
+                <w:szCs w:val="28"/>
+              </w:rPr>
+              <w:t>L’utente registrato ha effettuato correttamente l’accesso al sistema</w:t>
+            </w:r>
+            <w:r>
+              <w:rPr>
+                <w:sz w:val="28"/>
+                <w:szCs w:val="28"/>
+              </w:rPr>
+              <w:t xml:space="preserve"> </w:t>
+            </w:r>
           </w:p>
         </w:tc>
       </w:tr>
@@ -1612,16 +1743,7 @@
                 <w:sz w:val="30"/>
                 <w:szCs w:val="30"/>
               </w:rPr>
-              <w:t>E</w:t>
-            </w:r>
-            <w:r>
-              <w:rPr>
-                <w:b/>
-                <w:bCs/>
-                <w:sz w:val="30"/>
-                <w:szCs w:val="30"/>
-              </w:rPr>
-              <w:t>ccezioni</w:t>
+              <w:t>Eccezioni</w:t>
             </w:r>
           </w:p>
         </w:tc>
@@ -1632,6 +1754,33 @@
           </w:tcPr>
           <w:p>
             <w:pPr>
+              <w:pStyle w:val="ListParagraph"/>
+              <w:numPr>
+                <w:ilvl w:val="0"/>
+                <w:numId w:val="10"/>
+              </w:numPr>
+              <w:spacing w:line="240" w:lineRule="auto"/>
+              <w:rPr>
+                <w:sz w:val="28"/>
+                <w:szCs w:val="28"/>
+              </w:rPr>
+            </w:pPr>
+            <w:r>
+              <w:rPr>
+                <w:sz w:val="28"/>
+                <w:szCs w:val="28"/>
+              </w:rPr>
+              <w:t>Dati non trovati</w:t>
+            </w:r>
+          </w:p>
+          <w:p>
+            <w:pPr>
+              <w:pStyle w:val="ListParagraph"/>
+              <w:numPr>
+                <w:ilvl w:val="0"/>
+                <w:numId w:val="10"/>
+              </w:numPr>
+              <w:spacing w:line="240" w:lineRule="auto"/>
               <w:rPr>
                 <w:b/>
                 <w:bCs/>
@@ -1639,6 +1788,13 @@
                 <w:szCs w:val="48"/>
               </w:rPr>
             </w:pPr>
+            <w:r>
+              <w:rPr>
+                <w:sz w:val="28"/>
+                <w:szCs w:val="28"/>
+              </w:rPr>
+              <w:t>Errore sui dati</w:t>
+            </w:r>
           </w:p>
         </w:tc>
       </w:tr>
@@ -1983,7 +2139,6 @@
                 <w:sz w:val="30"/>
                 <w:szCs w:val="30"/>
               </w:rPr>
-              <w:lastRenderedPageBreak/>
               <w:t>Eccezioni</w:t>
             </w:r>
           </w:p>
@@ -2282,6 +2437,232 @@
     </w:lvl>
   </w:abstractNum>
   <w:abstractNum w:abstractNumId="2" w15:restartNumberingAfterBreak="0">
+    <w:nsid w:val="46317920"/>
+    <w:multiLevelType w:val="hybridMultilevel"/>
+    <w:tmpl w:val="0BFE5878"/>
+    <w:lvl w:ilvl="0" w:tplc="04100001">
+      <w:start w:val="1"/>
+      <w:numFmt w:val="bullet"/>
+      <w:lvlText w:val=""/>
+      <w:lvlJc w:val="left"/>
+      <w:pPr>
+        <w:ind w:left="720" w:hanging="360"/>
+      </w:pPr>
+      <w:rPr>
+        <w:rFonts w:ascii="Symbol" w:hAnsi="Symbol" w:hint="default"/>
+      </w:rPr>
+    </w:lvl>
+    <w:lvl w:ilvl="1" w:tplc="04100003" w:tentative="1">
+      <w:start w:val="1"/>
+      <w:numFmt w:val="bullet"/>
+      <w:lvlText w:val="o"/>
+      <w:lvlJc w:val="left"/>
+      <w:pPr>
+        <w:ind w:left="1440" w:hanging="360"/>
+      </w:pPr>
+      <w:rPr>
+        <w:rFonts w:ascii="Courier New" w:hAnsi="Courier New" w:cs="Courier New" w:hint="default"/>
+      </w:rPr>
+    </w:lvl>
+    <w:lvl w:ilvl="2" w:tplc="04100005" w:tentative="1">
+      <w:start w:val="1"/>
+      <w:numFmt w:val="bullet"/>
+      <w:lvlText w:val=""/>
+      <w:lvlJc w:val="left"/>
+      <w:pPr>
+        <w:ind w:left="2160" w:hanging="360"/>
+      </w:pPr>
+      <w:rPr>
+        <w:rFonts w:ascii="Wingdings" w:hAnsi="Wingdings" w:hint="default"/>
+      </w:rPr>
+    </w:lvl>
+    <w:lvl w:ilvl="3" w:tplc="04100001" w:tentative="1">
+      <w:start w:val="1"/>
+      <w:numFmt w:val="bullet"/>
+      <w:lvlText w:val=""/>
+      <w:lvlJc w:val="left"/>
+      <w:pPr>
+        <w:ind w:left="2880" w:hanging="360"/>
+      </w:pPr>
+      <w:rPr>
+        <w:rFonts w:ascii="Symbol" w:hAnsi="Symbol" w:hint="default"/>
+      </w:rPr>
+    </w:lvl>
+    <w:lvl w:ilvl="4" w:tplc="04100003" w:tentative="1">
+      <w:start w:val="1"/>
+      <w:numFmt w:val="bullet"/>
+      <w:lvlText w:val="o"/>
+      <w:lvlJc w:val="left"/>
+      <w:pPr>
+        <w:ind w:left="3600" w:hanging="360"/>
+      </w:pPr>
+      <w:rPr>
+        <w:rFonts w:ascii="Courier New" w:hAnsi="Courier New" w:cs="Courier New" w:hint="default"/>
+      </w:rPr>
+    </w:lvl>
+    <w:lvl w:ilvl="5" w:tplc="04100005" w:tentative="1">
+      <w:start w:val="1"/>
+      <w:numFmt w:val="bullet"/>
+      <w:lvlText w:val=""/>
+      <w:lvlJc w:val="left"/>
+      <w:pPr>
+        <w:ind w:left="4320" w:hanging="360"/>
+      </w:pPr>
+      <w:rPr>
+        <w:rFonts w:ascii="Wingdings" w:hAnsi="Wingdings" w:hint="default"/>
+      </w:rPr>
+    </w:lvl>
+    <w:lvl w:ilvl="6" w:tplc="04100001" w:tentative="1">
+      <w:start w:val="1"/>
+      <w:numFmt w:val="bullet"/>
+      <w:lvlText w:val=""/>
+      <w:lvlJc w:val="left"/>
+      <w:pPr>
+        <w:ind w:left="5040" w:hanging="360"/>
+      </w:pPr>
+      <w:rPr>
+        <w:rFonts w:ascii="Symbol" w:hAnsi="Symbol" w:hint="default"/>
+      </w:rPr>
+    </w:lvl>
+    <w:lvl w:ilvl="7" w:tplc="04100003" w:tentative="1">
+      <w:start w:val="1"/>
+      <w:numFmt w:val="bullet"/>
+      <w:lvlText w:val="o"/>
+      <w:lvlJc w:val="left"/>
+      <w:pPr>
+        <w:ind w:left="5760" w:hanging="360"/>
+      </w:pPr>
+      <w:rPr>
+        <w:rFonts w:ascii="Courier New" w:hAnsi="Courier New" w:cs="Courier New" w:hint="default"/>
+      </w:rPr>
+    </w:lvl>
+    <w:lvl w:ilvl="8" w:tplc="04100005" w:tentative="1">
+      <w:start w:val="1"/>
+      <w:numFmt w:val="bullet"/>
+      <w:lvlText w:val=""/>
+      <w:lvlJc w:val="left"/>
+      <w:pPr>
+        <w:ind w:left="6480" w:hanging="360"/>
+      </w:pPr>
+      <w:rPr>
+        <w:rFonts w:ascii="Wingdings" w:hAnsi="Wingdings" w:hint="default"/>
+      </w:rPr>
+    </w:lvl>
+  </w:abstractNum>
+  <w:abstractNum w:abstractNumId="3" w15:restartNumberingAfterBreak="0">
+    <w:nsid w:val="63AE6695"/>
+    <w:multiLevelType w:val="hybridMultilevel"/>
+    <w:tmpl w:val="462EE3FC"/>
+    <w:lvl w:ilvl="0" w:tplc="04100001">
+      <w:start w:val="1"/>
+      <w:numFmt w:val="bullet"/>
+      <w:lvlText w:val=""/>
+      <w:lvlJc w:val="left"/>
+      <w:pPr>
+        <w:ind w:left="720" w:hanging="360"/>
+      </w:pPr>
+      <w:rPr>
+        <w:rFonts w:ascii="Symbol" w:hAnsi="Symbol" w:hint="default"/>
+      </w:rPr>
+    </w:lvl>
+    <w:lvl w:ilvl="1" w:tplc="04100003" w:tentative="1">
+      <w:start w:val="1"/>
+      <w:numFmt w:val="bullet"/>
+      <w:lvlText w:val="o"/>
+      <w:lvlJc w:val="left"/>
+      <w:pPr>
+        <w:ind w:left="1440" w:hanging="360"/>
+      </w:pPr>
+      <w:rPr>
+        <w:rFonts w:ascii="Courier New" w:hAnsi="Courier New" w:cs="Courier New" w:hint="default"/>
+      </w:rPr>
+    </w:lvl>
+    <w:lvl w:ilvl="2" w:tplc="04100005" w:tentative="1">
+      <w:start w:val="1"/>
+      <w:numFmt w:val="bullet"/>
+      <w:lvlText w:val=""/>
+      <w:lvlJc w:val="left"/>
+      <w:pPr>
+        <w:ind w:left="2160" w:hanging="360"/>
+      </w:pPr>
+      <w:rPr>
+        <w:rFonts w:ascii="Wingdings" w:hAnsi="Wingdings" w:hint="default"/>
+      </w:rPr>
+    </w:lvl>
+    <w:lvl w:ilvl="3" w:tplc="04100001" w:tentative="1">
+      <w:start w:val="1"/>
+      <w:numFmt w:val="bullet"/>
+      <w:lvlText w:val=""/>
+      <w:lvlJc w:val="left"/>
+      <w:pPr>
+        <w:ind w:left="2880" w:hanging="360"/>
+      </w:pPr>
+      <w:rPr>
+        <w:rFonts w:ascii="Symbol" w:hAnsi="Symbol" w:hint="default"/>
+      </w:rPr>
+    </w:lvl>
+    <w:lvl w:ilvl="4" w:tplc="04100003" w:tentative="1">
+      <w:start w:val="1"/>
+      <w:numFmt w:val="bullet"/>
+      <w:lvlText w:val="o"/>
+      <w:lvlJc w:val="left"/>
+      <w:pPr>
+        <w:ind w:left="3600" w:hanging="360"/>
+      </w:pPr>
+      <w:rPr>
+        <w:rFonts w:ascii="Courier New" w:hAnsi="Courier New" w:cs="Courier New" w:hint="default"/>
+      </w:rPr>
+    </w:lvl>
+    <w:lvl w:ilvl="5" w:tplc="04100005" w:tentative="1">
+      <w:start w:val="1"/>
+      <w:numFmt w:val="bullet"/>
+      <w:lvlText w:val=""/>
+      <w:lvlJc w:val="left"/>
+      <w:pPr>
+        <w:ind w:left="4320" w:hanging="360"/>
+      </w:pPr>
+      <w:rPr>
+        <w:rFonts w:ascii="Wingdings" w:hAnsi="Wingdings" w:hint="default"/>
+      </w:rPr>
+    </w:lvl>
+    <w:lvl w:ilvl="6" w:tplc="04100001" w:tentative="1">
+      <w:start w:val="1"/>
+      <w:numFmt w:val="bullet"/>
+      <w:lvlText w:val=""/>
+      <w:lvlJc w:val="left"/>
+      <w:pPr>
+        <w:ind w:left="5040" w:hanging="360"/>
+      </w:pPr>
+      <w:rPr>
+        <w:rFonts w:ascii="Symbol" w:hAnsi="Symbol" w:hint="default"/>
+      </w:rPr>
+    </w:lvl>
+    <w:lvl w:ilvl="7" w:tplc="04100003" w:tentative="1">
+      <w:start w:val="1"/>
+      <w:numFmt w:val="bullet"/>
+      <w:lvlText w:val="o"/>
+      <w:lvlJc w:val="left"/>
+      <w:pPr>
+        <w:ind w:left="5760" w:hanging="360"/>
+      </w:pPr>
+      <w:rPr>
+        <w:rFonts w:ascii="Courier New" w:hAnsi="Courier New" w:cs="Courier New" w:hint="default"/>
+      </w:rPr>
+    </w:lvl>
+    <w:lvl w:ilvl="8" w:tplc="04100005" w:tentative="1">
+      <w:start w:val="1"/>
+      <w:numFmt w:val="bullet"/>
+      <w:lvlText w:val=""/>
+      <w:lvlJc w:val="left"/>
+      <w:pPr>
+        <w:ind w:left="6480" w:hanging="360"/>
+      </w:pPr>
+      <w:rPr>
+        <w:rFonts w:ascii="Wingdings" w:hAnsi="Wingdings" w:hint="default"/>
+      </w:rPr>
+    </w:lvl>
+  </w:abstractNum>
+  <w:abstractNum w:abstractNumId="4" w15:restartNumberingAfterBreak="0">
     <w:nsid w:val="68235C77"/>
     <w:multiLevelType w:val="hybridMultilevel"/>
     <w:tmpl w:val="06BCCF82"/>
@@ -2394,7 +2775,7 @@
       </w:rPr>
     </w:lvl>
   </w:abstractNum>
-  <w:abstractNum w:abstractNumId="3" w15:restartNumberingAfterBreak="0">
+  <w:abstractNum w:abstractNumId="5" w15:restartNumberingAfterBreak="0">
     <w:nsid w:val="68FE2B0E"/>
     <w:multiLevelType w:val="hybridMultilevel"/>
     <w:tmpl w:val="E2244452"/>
@@ -2480,7 +2861,7 @@
       </w:pPr>
     </w:lvl>
   </w:abstractNum>
-  <w:abstractNum w:abstractNumId="4" w15:restartNumberingAfterBreak="0">
+  <w:abstractNum w:abstractNumId="6" w15:restartNumberingAfterBreak="0">
     <w:nsid w:val="6D0E1013"/>
     <w:multiLevelType w:val="hybridMultilevel"/>
     <w:tmpl w:val="A37435DC"/>
@@ -2593,7 +2974,122 @@
       </w:rPr>
     </w:lvl>
   </w:abstractNum>
-  <w:abstractNum w:abstractNumId="5" w15:restartNumberingAfterBreak="0">
+  <w:abstractNum w:abstractNumId="7" w15:restartNumberingAfterBreak="0">
+    <w:nsid w:val="798A7F1D"/>
+    <w:multiLevelType w:val="hybridMultilevel"/>
+    <w:tmpl w:val="1F1A7D1A"/>
+    <w:lvl w:ilvl="0" w:tplc="E558E8F8">
+      <w:start w:val="1"/>
+      <w:numFmt w:val="bullet"/>
+      <w:lvlText w:val=""/>
+      <w:lvlJc w:val="left"/>
+      <w:pPr>
+        <w:ind w:left="720" w:hanging="360"/>
+      </w:pPr>
+      <w:rPr>
+        <w:rFonts w:ascii="Symbol" w:hAnsi="Symbol" w:hint="default"/>
+        <w:sz w:val="28"/>
+        <w:szCs w:val="28"/>
+      </w:rPr>
+    </w:lvl>
+    <w:lvl w:ilvl="1" w:tplc="04100003" w:tentative="1">
+      <w:start w:val="1"/>
+      <w:numFmt w:val="bullet"/>
+      <w:lvlText w:val="o"/>
+      <w:lvlJc w:val="left"/>
+      <w:pPr>
+        <w:ind w:left="1440" w:hanging="360"/>
+      </w:pPr>
+      <w:rPr>
+        <w:rFonts w:ascii="Courier New" w:hAnsi="Courier New" w:cs="Courier New" w:hint="default"/>
+      </w:rPr>
+    </w:lvl>
+    <w:lvl w:ilvl="2" w:tplc="04100005" w:tentative="1">
+      <w:start w:val="1"/>
+      <w:numFmt w:val="bullet"/>
+      <w:lvlText w:val=""/>
+      <w:lvlJc w:val="left"/>
+      <w:pPr>
+        <w:ind w:left="2160" w:hanging="360"/>
+      </w:pPr>
+      <w:rPr>
+        <w:rFonts w:ascii="Wingdings" w:hAnsi="Wingdings" w:hint="default"/>
+      </w:rPr>
+    </w:lvl>
+    <w:lvl w:ilvl="3" w:tplc="04100001" w:tentative="1">
+      <w:start w:val="1"/>
+      <w:numFmt w:val="bullet"/>
+      <w:lvlText w:val=""/>
+      <w:lvlJc w:val="left"/>
+      <w:pPr>
+        <w:ind w:left="2880" w:hanging="360"/>
+      </w:pPr>
+      <w:rPr>
+        <w:rFonts w:ascii="Symbol" w:hAnsi="Symbol" w:hint="default"/>
+      </w:rPr>
+    </w:lvl>
+    <w:lvl w:ilvl="4" w:tplc="04100003" w:tentative="1">
+      <w:start w:val="1"/>
+      <w:numFmt w:val="bullet"/>
+      <w:lvlText w:val="o"/>
+      <w:lvlJc w:val="left"/>
+      <w:pPr>
+        <w:ind w:left="3600" w:hanging="360"/>
+      </w:pPr>
+      <w:rPr>
+        <w:rFonts w:ascii="Courier New" w:hAnsi="Courier New" w:cs="Courier New" w:hint="default"/>
+      </w:rPr>
+    </w:lvl>
+    <w:lvl w:ilvl="5" w:tplc="04100005" w:tentative="1">
+      <w:start w:val="1"/>
+      <w:numFmt w:val="bullet"/>
+      <w:lvlText w:val=""/>
+      <w:lvlJc w:val="left"/>
+      <w:pPr>
+        <w:ind w:left="4320" w:hanging="360"/>
+      </w:pPr>
+      <w:rPr>
+        <w:rFonts w:ascii="Wingdings" w:hAnsi="Wingdings" w:hint="default"/>
+      </w:rPr>
+    </w:lvl>
+    <w:lvl w:ilvl="6" w:tplc="04100001" w:tentative="1">
+      <w:start w:val="1"/>
+      <w:numFmt w:val="bullet"/>
+      <w:lvlText w:val=""/>
+      <w:lvlJc w:val="left"/>
+      <w:pPr>
+        <w:ind w:left="5040" w:hanging="360"/>
+      </w:pPr>
+      <w:rPr>
+        <w:rFonts w:ascii="Symbol" w:hAnsi="Symbol" w:hint="default"/>
+      </w:rPr>
+    </w:lvl>
+    <w:lvl w:ilvl="7" w:tplc="04100003" w:tentative="1">
+      <w:start w:val="1"/>
+      <w:numFmt w:val="bullet"/>
+      <w:lvlText w:val="o"/>
+      <w:lvlJc w:val="left"/>
+      <w:pPr>
+        <w:ind w:left="5760" w:hanging="360"/>
+      </w:pPr>
+      <w:rPr>
+        <w:rFonts w:ascii="Courier New" w:hAnsi="Courier New" w:cs="Courier New" w:hint="default"/>
+      </w:rPr>
+    </w:lvl>
+    <w:lvl w:ilvl="8" w:tplc="04100005" w:tentative="1">
+      <w:start w:val="1"/>
+      <w:numFmt w:val="bullet"/>
+      <w:lvlText w:val=""/>
+      <w:lvlJc w:val="left"/>
+      <w:pPr>
+        <w:ind w:left="6480" w:hanging="360"/>
+      </w:pPr>
+      <w:rPr>
+        <w:rFonts w:ascii="Wingdings" w:hAnsi="Wingdings" w:hint="default"/>
+      </w:rPr>
+    </w:lvl>
+  </w:abstractNum>
+  <w:abstractNum w:abstractNumId="8" w15:restartNumberingAfterBreak="0">
     <w:nsid w:val="7E05486E"/>
     <w:multiLevelType w:val="hybridMultilevel"/>
     <w:tmpl w:val="D464B920"/>
@@ -2684,40 +3180,13 @@
     </w:lvl>
   </w:abstractNum>
   <w:num w:numId="1">
-    <w:abstractNumId w:val="2"/>
-    <w:lvlOverride w:ilvl="0"/>
-    <w:lvlOverride w:ilvl="1"/>
-    <w:lvlOverride w:ilvl="2"/>
-    <w:lvlOverride w:ilvl="3"/>
-    <w:lvlOverride w:ilvl="4"/>
-    <w:lvlOverride w:ilvl="5"/>
-    <w:lvlOverride w:ilvl="6"/>
-    <w:lvlOverride w:ilvl="7"/>
-    <w:lvlOverride w:ilvl="8"/>
+    <w:abstractNumId w:val="4"/>
   </w:num>
   <w:num w:numId="2">
     <w:abstractNumId w:val="0"/>
-    <w:lvlOverride w:ilvl="0"/>
-    <w:lvlOverride w:ilvl="1"/>
-    <w:lvlOverride w:ilvl="2"/>
-    <w:lvlOverride w:ilvl="3"/>
-    <w:lvlOverride w:ilvl="4"/>
-    <w:lvlOverride w:ilvl="5"/>
-    <w:lvlOverride w:ilvl="6"/>
-    <w:lvlOverride w:ilvl="7"/>
-    <w:lvlOverride w:ilvl="8"/>
   </w:num>
   <w:num w:numId="3">
-    <w:abstractNumId w:val="4"/>
-    <w:lvlOverride w:ilvl="0"/>
-    <w:lvlOverride w:ilvl="1"/>
-    <w:lvlOverride w:ilvl="2"/>
-    <w:lvlOverride w:ilvl="3"/>
-    <w:lvlOverride w:ilvl="4"/>
-    <w:lvlOverride w:ilvl="5"/>
-    <w:lvlOverride w:ilvl="6"/>
-    <w:lvlOverride w:ilvl="7"/>
-    <w:lvlOverride w:ilvl="8"/>
+    <w:abstractNumId w:val="6"/>
   </w:num>
   <w:num w:numId="4">
     <w:abstractNumId w:val="0"/>
@@ -2726,10 +3195,19 @@
     <w:abstractNumId w:val="1"/>
   </w:num>
   <w:num w:numId="6">
+    <w:abstractNumId w:val="5"/>
+  </w:num>
+  <w:num w:numId="7">
+    <w:abstractNumId w:val="8"/>
+  </w:num>
+  <w:num w:numId="8">
+    <w:abstractNumId w:val="2"/>
+  </w:num>
+  <w:num w:numId="9">
     <w:abstractNumId w:val="3"/>
   </w:num>
-  <w:num w:numId="7">
-    <w:abstractNumId w:val="5"/>
+  <w:num w:numId="10">
+    <w:abstractNumId w:val="7"/>
   </w:num>
 </w:numbering>
 </file>
@@ -2857,6 +3335,7 @@
     <w:lsdException w:name="HTML Sample" w:semiHidden="1" w:unhideWhenUsed="1"/>
     <w:lsdException w:name="HTML Typewriter" w:semiHidden="1" w:unhideWhenUsed="1"/>
     <w:lsdException w:name="HTML Variable" w:semiHidden="1" w:unhideWhenUsed="1"/>
+    <w:lsdException w:name="Normal Table" w:semiHidden="1" w:unhideWhenUsed="1"/>
     <w:lsdException w:name="annotation subject" w:semiHidden="1" w:unhideWhenUsed="1"/>
     <w:lsdException w:name="No List" w:semiHidden="1" w:unhideWhenUsed="1"/>
     <w:lsdException w:name="Outline List 1" w:semiHidden="1" w:unhideWhenUsed="1"/>
@@ -2902,9 +3381,11 @@
     <w:lsdException w:name="Table Subtle 1" w:semiHidden="1" w:unhideWhenUsed="1"/>
     <w:lsdException w:name="Table Subtle 2" w:semiHidden="1" w:unhideWhenUsed="1"/>
     <w:lsdException w:name="Table Web 1" w:semiHidden="1" w:unhideWhenUsed="1"/>
+    <w:lsdException w:name="Table Web 2" w:semiHidden="1" w:unhideWhenUsed="1"/>
     <w:lsdException w:name="Table Web 3" w:semiHidden="1" w:unhideWhenUsed="1"/>
     <w:lsdException w:name="Balloon Text" w:semiHidden="1" w:unhideWhenUsed="1"/>
     <w:lsdException w:name="Table Grid" w:uiPriority="39"/>
+    <w:lsdException w:name="Table Theme" w:semiHidden="1" w:unhideWhenUsed="1"/>
     <w:lsdException w:name="Placeholder Text" w:semiHidden="1"/>
     <w:lsdException w:name="No Spacing" w:uiPriority="1" w:qFormat="1"/>
     <w:lsdException w:name="Light Shading" w:uiPriority="60"/>

</xml_diff>

<commit_message>
file aggiornati a casi d'uso 4
</commit_message>
<xml_diff>
--- a/Working/Requisiti-CasiD'uso_Buy&See.docx
+++ b/Working/Requisiti-CasiD'uso_Buy&See.docx
@@ -57,7 +57,7 @@
     </w:p>
     <w:p>
       <w:pPr>
-        <w:pStyle w:val="ListParagraph"/>
+        <w:pStyle w:val="Paragrafoelenco"/>
         <w:numPr>
           <w:ilvl w:val="0"/>
           <w:numId w:val="1"/>
@@ -86,16 +86,16 @@
     </w:p>
     <w:p>
       <w:pPr>
-        <w:pStyle w:val="ListParagraph"/>
-        <w:rPr>
-          <w:sz w:val="28"/>
-          <w:szCs w:val="28"/>
-        </w:rPr>
-      </w:pPr>
-    </w:p>
-    <w:p>
-      <w:pPr>
-        <w:pStyle w:val="ListParagraph"/>
+        <w:pStyle w:val="Paragrafoelenco"/>
+        <w:rPr>
+          <w:sz w:val="28"/>
+          <w:szCs w:val="28"/>
+        </w:rPr>
+      </w:pPr>
+    </w:p>
+    <w:p>
+      <w:pPr>
+        <w:pStyle w:val="Paragrafoelenco"/>
         <w:numPr>
           <w:ilvl w:val="0"/>
           <w:numId w:val="1"/>
@@ -124,25 +124,25 @@
     </w:p>
     <w:p>
       <w:pPr>
-        <w:pStyle w:val="ListParagraph"/>
-        <w:rPr>
-          <w:sz w:val="28"/>
-          <w:szCs w:val="28"/>
-        </w:rPr>
-      </w:pPr>
-    </w:p>
-    <w:p>
-      <w:pPr>
-        <w:pStyle w:val="ListParagraph"/>
-        <w:rPr>
-          <w:sz w:val="28"/>
-          <w:szCs w:val="28"/>
-        </w:rPr>
-      </w:pPr>
-    </w:p>
-    <w:p>
-      <w:pPr>
-        <w:pStyle w:val="ListParagraph"/>
+        <w:pStyle w:val="Paragrafoelenco"/>
+        <w:rPr>
+          <w:sz w:val="28"/>
+          <w:szCs w:val="28"/>
+        </w:rPr>
+      </w:pPr>
+    </w:p>
+    <w:p>
+      <w:pPr>
+        <w:pStyle w:val="Paragrafoelenco"/>
+        <w:rPr>
+          <w:sz w:val="28"/>
+          <w:szCs w:val="28"/>
+        </w:rPr>
+      </w:pPr>
+    </w:p>
+    <w:p>
+      <w:pPr>
+        <w:pStyle w:val="Paragrafoelenco"/>
         <w:numPr>
           <w:ilvl w:val="0"/>
           <w:numId w:val="1"/>
@@ -194,7 +194,7 @@
     <w:p/>
     <w:p>
       <w:pPr>
-        <w:pStyle w:val="ListParagraph"/>
+        <w:pStyle w:val="Paragrafoelenco"/>
         <w:numPr>
           <w:ilvl w:val="0"/>
           <w:numId w:val="1"/>
@@ -223,16 +223,16 @@
     </w:p>
     <w:p>
       <w:pPr>
-        <w:pStyle w:val="ListParagraph"/>
-        <w:rPr>
-          <w:sz w:val="28"/>
-          <w:szCs w:val="28"/>
-        </w:rPr>
-      </w:pPr>
-    </w:p>
-    <w:p>
-      <w:pPr>
-        <w:pStyle w:val="ListParagraph"/>
+        <w:pStyle w:val="Paragrafoelenco"/>
+        <w:rPr>
+          <w:sz w:val="28"/>
+          <w:szCs w:val="28"/>
+        </w:rPr>
+      </w:pPr>
+    </w:p>
+    <w:p>
+      <w:pPr>
+        <w:pStyle w:val="Paragrafoelenco"/>
         <w:numPr>
           <w:ilvl w:val="0"/>
           <w:numId w:val="1"/>
@@ -261,25 +261,25 @@
     </w:p>
     <w:p>
       <w:pPr>
-        <w:pStyle w:val="ListParagraph"/>
-        <w:rPr>
-          <w:sz w:val="28"/>
-          <w:szCs w:val="28"/>
-        </w:rPr>
-      </w:pPr>
-    </w:p>
-    <w:p>
-      <w:pPr>
-        <w:pStyle w:val="ListParagraph"/>
-        <w:rPr>
-          <w:sz w:val="28"/>
-          <w:szCs w:val="28"/>
-        </w:rPr>
-      </w:pPr>
-    </w:p>
-    <w:p>
-      <w:pPr>
-        <w:pStyle w:val="ListParagraph"/>
+        <w:pStyle w:val="Paragrafoelenco"/>
+        <w:rPr>
+          <w:sz w:val="28"/>
+          <w:szCs w:val="28"/>
+        </w:rPr>
+      </w:pPr>
+    </w:p>
+    <w:p>
+      <w:pPr>
+        <w:pStyle w:val="Paragrafoelenco"/>
+        <w:rPr>
+          <w:sz w:val="28"/>
+          <w:szCs w:val="28"/>
+        </w:rPr>
+      </w:pPr>
+    </w:p>
+    <w:p>
+      <w:pPr>
+        <w:pStyle w:val="Paragrafoelenco"/>
         <w:numPr>
           <w:ilvl w:val="0"/>
           <w:numId w:val="1"/>
@@ -308,25 +308,25 @@
     </w:p>
     <w:p>
       <w:pPr>
-        <w:pStyle w:val="ListParagraph"/>
-        <w:rPr>
-          <w:sz w:val="28"/>
-          <w:szCs w:val="28"/>
-        </w:rPr>
-      </w:pPr>
-    </w:p>
-    <w:p>
-      <w:pPr>
-        <w:pStyle w:val="ListParagraph"/>
-        <w:rPr>
-          <w:sz w:val="28"/>
-          <w:szCs w:val="28"/>
-        </w:rPr>
-      </w:pPr>
-    </w:p>
-    <w:p>
-      <w:pPr>
-        <w:pStyle w:val="ListParagraph"/>
+        <w:pStyle w:val="Paragrafoelenco"/>
+        <w:rPr>
+          <w:sz w:val="28"/>
+          <w:szCs w:val="28"/>
+        </w:rPr>
+      </w:pPr>
+    </w:p>
+    <w:p>
+      <w:pPr>
+        <w:pStyle w:val="Paragrafoelenco"/>
+        <w:rPr>
+          <w:sz w:val="28"/>
+          <w:szCs w:val="28"/>
+        </w:rPr>
+      </w:pPr>
+    </w:p>
+    <w:p>
+      <w:pPr>
+        <w:pStyle w:val="Paragrafoelenco"/>
         <w:numPr>
           <w:ilvl w:val="0"/>
           <w:numId w:val="1"/>
@@ -363,7 +363,7 @@
     </w:p>
     <w:p>
       <w:pPr>
-        <w:pStyle w:val="ListParagraph"/>
+        <w:pStyle w:val="Paragrafoelenco"/>
         <w:numPr>
           <w:ilvl w:val="0"/>
           <w:numId w:val="1"/>
@@ -392,16 +392,16 @@
     </w:p>
     <w:p>
       <w:pPr>
-        <w:pStyle w:val="ListParagraph"/>
-        <w:rPr>
-          <w:sz w:val="28"/>
-          <w:szCs w:val="28"/>
-        </w:rPr>
-      </w:pPr>
-    </w:p>
-    <w:p>
-      <w:pPr>
-        <w:pStyle w:val="ListParagraph"/>
+        <w:pStyle w:val="Paragrafoelenco"/>
+        <w:rPr>
+          <w:sz w:val="28"/>
+          <w:szCs w:val="28"/>
+        </w:rPr>
+      </w:pPr>
+    </w:p>
+    <w:p>
+      <w:pPr>
+        <w:pStyle w:val="Paragrafoelenco"/>
         <w:numPr>
           <w:ilvl w:val="0"/>
           <w:numId w:val="1"/>
@@ -461,7 +461,7 @@
     </w:p>
     <w:p>
       <w:pPr>
-        <w:pStyle w:val="ListParagraph"/>
+        <w:pStyle w:val="Paragrafoelenco"/>
         <w:numPr>
           <w:ilvl w:val="0"/>
           <w:numId w:val="2"/>
@@ -490,24 +490,24 @@
     </w:p>
     <w:p>
       <w:pPr>
-        <w:pStyle w:val="ListParagraph"/>
-        <w:rPr>
-          <w:sz w:val="28"/>
-          <w:szCs w:val="28"/>
-        </w:rPr>
-      </w:pPr>
-    </w:p>
-    <w:p>
-      <w:pPr>
-        <w:rPr>
-          <w:sz w:val="28"/>
-          <w:szCs w:val="28"/>
-        </w:rPr>
-      </w:pPr>
-    </w:p>
-    <w:p>
-      <w:pPr>
-        <w:pStyle w:val="ListParagraph"/>
+        <w:pStyle w:val="Paragrafoelenco"/>
+        <w:rPr>
+          <w:sz w:val="28"/>
+          <w:szCs w:val="28"/>
+        </w:rPr>
+      </w:pPr>
+    </w:p>
+    <w:p>
+      <w:pPr>
+        <w:rPr>
+          <w:sz w:val="28"/>
+          <w:szCs w:val="28"/>
+        </w:rPr>
+      </w:pPr>
+    </w:p>
+    <w:p>
+      <w:pPr>
+        <w:pStyle w:val="Paragrafoelenco"/>
         <w:numPr>
           <w:ilvl w:val="0"/>
           <w:numId w:val="2"/>
@@ -557,6 +557,255 @@
     </w:p>
     <w:p>
       <w:pPr>
+        <w:pStyle w:val="Paragrafoelenco"/>
+        <w:numPr>
+          <w:ilvl w:val="0"/>
+          <w:numId w:val="2"/>
+        </w:numPr>
+        <w:rPr>
+          <w:sz w:val="28"/>
+          <w:szCs w:val="28"/>
+        </w:rPr>
+      </w:pPr>
+      <w:r>
+        <w:rPr>
+          <w:b/>
+          <w:bCs/>
+          <w:sz w:val="28"/>
+          <w:szCs w:val="28"/>
+        </w:rPr>
+        <w:t xml:space="preserve">RF_3.0 Modifica username: </w:t>
+      </w:r>
+      <w:r>
+        <w:rPr>
+          <w:sz w:val="28"/>
+          <w:szCs w:val="28"/>
+        </w:rPr>
+        <w:t>consente all’utente registrato di modificare il suo username</w:t>
+      </w:r>
+    </w:p>
+    <w:p>
+      <w:pPr>
+        <w:pStyle w:val="Paragrafoelenco"/>
+        <w:rPr>
+          <w:sz w:val="28"/>
+          <w:szCs w:val="28"/>
+        </w:rPr>
+      </w:pPr>
+    </w:p>
+    <w:p>
+      <w:pPr>
+        <w:pStyle w:val="Paragrafoelenco"/>
+        <w:numPr>
+          <w:ilvl w:val="0"/>
+          <w:numId w:val="2"/>
+        </w:numPr>
+        <w:rPr>
+          <w:sz w:val="28"/>
+          <w:szCs w:val="28"/>
+        </w:rPr>
+      </w:pPr>
+      <w:r>
+        <w:rPr>
+          <w:b/>
+          <w:bCs/>
+          <w:sz w:val="28"/>
+          <w:szCs w:val="28"/>
+        </w:rPr>
+        <w:t xml:space="preserve">RF_3.1 Recupero password: </w:t>
+      </w:r>
+      <w:r>
+        <w:rPr>
+          <w:sz w:val="28"/>
+          <w:szCs w:val="28"/>
+        </w:rPr>
+        <w:t>consente all’utente registrato di recuperare la password nel caso in cui non la ricordi</w:t>
+      </w:r>
+    </w:p>
+    <w:p>
+      <w:pPr>
+        <w:pStyle w:val="Paragrafoelenco"/>
+        <w:rPr>
+          <w:sz w:val="28"/>
+          <w:szCs w:val="28"/>
+        </w:rPr>
+      </w:pPr>
+    </w:p>
+    <w:p>
+      <w:pPr>
+        <w:pStyle w:val="Paragrafoelenco"/>
+        <w:numPr>
+          <w:ilvl w:val="0"/>
+          <w:numId w:val="2"/>
+        </w:numPr>
+        <w:rPr>
+          <w:sz w:val="28"/>
+          <w:szCs w:val="28"/>
+        </w:rPr>
+      </w:pPr>
+      <w:r>
+        <w:rPr>
+          <w:b/>
+          <w:bCs/>
+          <w:sz w:val="28"/>
+          <w:szCs w:val="28"/>
+        </w:rPr>
+        <w:t xml:space="preserve">RF_3.1 Modifica password: </w:t>
+      </w:r>
+      <w:r>
+        <w:rPr>
+          <w:sz w:val="28"/>
+          <w:szCs w:val="28"/>
+        </w:rPr>
+        <w:t>consente all’utente registrato di modificare la sua password attuale</w:t>
+      </w:r>
+    </w:p>
+    <w:p>
+      <w:pPr>
+        <w:pStyle w:val="Paragrafoelenco"/>
+        <w:numPr>
+          <w:ilvl w:val="0"/>
+          <w:numId w:val="2"/>
+        </w:numPr>
+        <w:rPr>
+          <w:sz w:val="28"/>
+          <w:szCs w:val="28"/>
+        </w:rPr>
+      </w:pPr>
+      <w:r>
+        <w:rPr>
+          <w:b/>
+          <w:bCs/>
+          <w:sz w:val="28"/>
+          <w:szCs w:val="28"/>
+        </w:rPr>
+        <w:lastRenderedPageBreak/>
+        <w:t xml:space="preserve">RF_3.2 Invia segnalazioni : </w:t>
+      </w:r>
+      <w:r>
+        <w:rPr>
+          <w:sz w:val="28"/>
+          <w:szCs w:val="28"/>
+        </w:rPr>
+        <w:t>consente all’utente registrato di effettuare segnalazioni laddove, durante la sua navigazione, ha riscontrato criticità all’interno del sistema</w:t>
+      </w:r>
+    </w:p>
+    <w:p>
+      <w:pPr>
+        <w:pStyle w:val="Paragrafoelenco"/>
+        <w:numPr>
+          <w:ilvl w:val="0"/>
+          <w:numId w:val="2"/>
+        </w:numPr>
+        <w:rPr>
+          <w:sz w:val="28"/>
+          <w:szCs w:val="28"/>
+        </w:rPr>
+      </w:pPr>
+      <w:r>
+        <w:rPr>
+          <w:b/>
+          <w:bCs/>
+          <w:sz w:val="28"/>
+          <w:szCs w:val="28"/>
+        </w:rPr>
+        <w:t xml:space="preserve">RF_3.3 Gestione segnalazioni: </w:t>
+      </w:r>
+      <w:r>
+        <w:rPr>
+          <w:sz w:val="28"/>
+          <w:szCs w:val="28"/>
+        </w:rPr>
+        <w:t>l’amministratore visiona e gestisce le segnalazioni che gli utenti hanno effettuato</w:t>
+      </w:r>
+    </w:p>
+    <w:p>
+      <w:pPr>
+        <w:pStyle w:val="Paragrafoelenco"/>
+        <w:rPr>
+          <w:sz w:val="28"/>
+          <w:szCs w:val="28"/>
+        </w:rPr>
+      </w:pPr>
+    </w:p>
+    <w:p>
+      <w:pPr>
+        <w:pStyle w:val="Paragrafoelenco"/>
+        <w:numPr>
+          <w:ilvl w:val="0"/>
+          <w:numId w:val="2"/>
+        </w:numPr>
+        <w:rPr>
+          <w:sz w:val="28"/>
+          <w:szCs w:val="28"/>
+        </w:rPr>
+      </w:pPr>
+      <w:r>
+        <w:rPr>
+          <w:b/>
+          <w:bCs/>
+          <w:sz w:val="28"/>
+          <w:szCs w:val="28"/>
+        </w:rPr>
+        <w:t xml:space="preserve">RF_3.4 Gestione profili utente: </w:t>
+      </w:r>
+      <w:r>
+        <w:rPr>
+          <w:sz w:val="28"/>
+          <w:szCs w:val="28"/>
+        </w:rPr>
+        <w:t xml:space="preserve">l’amministratore gestisce le credenziali degli utenti </w:t>
+      </w:r>
+    </w:p>
+    <w:p>
+      <w:pPr>
+        <w:pStyle w:val="Paragrafoelenco"/>
+        <w:rPr>
+          <w:sz w:val="28"/>
+          <w:szCs w:val="28"/>
+        </w:rPr>
+      </w:pPr>
+    </w:p>
+    <w:p>
+      <w:pPr>
+        <w:pStyle w:val="Paragrafoelenco"/>
+        <w:numPr>
+          <w:ilvl w:val="0"/>
+          <w:numId w:val="2"/>
+        </w:numPr>
+        <w:rPr>
+          <w:sz w:val="28"/>
+          <w:szCs w:val="28"/>
+        </w:rPr>
+      </w:pPr>
+      <w:r>
+        <w:rPr>
+          <w:b/>
+          <w:bCs/>
+          <w:sz w:val="28"/>
+          <w:szCs w:val="28"/>
+        </w:rPr>
+        <w:t xml:space="preserve">RF_3.5 Promozione di un utente ad amministratore: </w:t>
+      </w:r>
+      <w:r>
+        <w:rPr>
+          <w:sz w:val="28"/>
+          <w:szCs w:val="28"/>
+        </w:rPr>
+        <w:t>l’amministratore può promuovere un utente registrato ad amministratore</w:t>
+      </w:r>
+    </w:p>
+    <w:p>
+      <w:pPr>
+        <w:pStyle w:val="Paragrafoelenco"/>
+        <w:rPr>
+          <w:sz w:val="28"/>
+          <w:szCs w:val="28"/>
+        </w:rPr>
+      </w:pPr>
+    </w:p>
+    <w:p>
+      <w:pPr>
         <w:rPr>
           <w:b/>
           <w:bCs/>
@@ -564,274 +813,100 @@
           <w:szCs w:val="32"/>
         </w:rPr>
       </w:pPr>
-    </w:p>
-    <w:p>
-      <w:pPr>
-        <w:pStyle w:val="ListParagraph"/>
-        <w:numPr>
-          <w:ilvl w:val="0"/>
-          <w:numId w:val="2"/>
-        </w:numPr>
-        <w:rPr>
-          <w:sz w:val="28"/>
-          <w:szCs w:val="28"/>
-        </w:rPr>
-      </w:pPr>
-      <w:r>
-        <w:rPr>
-          <w:b/>
-          <w:bCs/>
-          <w:sz w:val="28"/>
-          <w:szCs w:val="28"/>
-        </w:rPr>
-        <w:t xml:space="preserve">RF_3.0 Modifica username: </w:t>
-      </w:r>
-      <w:r>
-        <w:rPr>
-          <w:sz w:val="28"/>
-          <w:szCs w:val="28"/>
-        </w:rPr>
-        <w:t>consente all’utente registrato di modificare il suo username</w:t>
-      </w:r>
-    </w:p>
-    <w:p>
-      <w:pPr>
-        <w:pStyle w:val="ListParagraph"/>
-        <w:rPr>
-          <w:sz w:val="28"/>
-          <w:szCs w:val="28"/>
-        </w:rPr>
-      </w:pPr>
-    </w:p>
-    <w:p>
-      <w:pPr>
-        <w:pStyle w:val="ListParagraph"/>
-        <w:numPr>
-          <w:ilvl w:val="0"/>
-          <w:numId w:val="2"/>
-        </w:numPr>
-        <w:rPr>
-          <w:sz w:val="28"/>
-          <w:szCs w:val="28"/>
-        </w:rPr>
-      </w:pPr>
-      <w:r>
-        <w:rPr>
-          <w:b/>
-          <w:bCs/>
-          <w:sz w:val="28"/>
-          <w:szCs w:val="28"/>
-        </w:rPr>
-        <w:t xml:space="preserve">RF_3.1 Recupero password: </w:t>
-      </w:r>
-      <w:r>
-        <w:rPr>
-          <w:sz w:val="28"/>
-          <w:szCs w:val="28"/>
-        </w:rPr>
-        <w:t>consente all’utente registrato di recuperare la password nel caso in cui non la ricordi</w:t>
-      </w:r>
-    </w:p>
-    <w:p>
-      <w:pPr>
-        <w:pStyle w:val="ListParagraph"/>
-        <w:rPr>
-          <w:sz w:val="28"/>
-          <w:szCs w:val="28"/>
-        </w:rPr>
-      </w:pPr>
-    </w:p>
-    <w:p>
-      <w:pPr>
-        <w:pStyle w:val="ListParagraph"/>
-        <w:numPr>
-          <w:ilvl w:val="0"/>
-          <w:numId w:val="2"/>
-        </w:numPr>
-        <w:rPr>
-          <w:sz w:val="28"/>
-          <w:szCs w:val="28"/>
-        </w:rPr>
-      </w:pPr>
-      <w:r>
-        <w:rPr>
-          <w:b/>
-          <w:bCs/>
-          <w:sz w:val="28"/>
-          <w:szCs w:val="28"/>
-        </w:rPr>
-        <w:t xml:space="preserve">RF_3.1 Modifica password: </w:t>
-      </w:r>
-      <w:r>
-        <w:rPr>
-          <w:sz w:val="28"/>
-          <w:szCs w:val="28"/>
-        </w:rPr>
-        <w:t>consente all’utente registrato di modificare la sua password attuale</w:t>
-      </w:r>
-    </w:p>
-    <w:p>
-      <w:pPr>
-        <w:pStyle w:val="ListParagraph"/>
-        <w:numPr>
-          <w:ilvl w:val="0"/>
-          <w:numId w:val="2"/>
-        </w:numPr>
-        <w:rPr>
-          <w:sz w:val="28"/>
-          <w:szCs w:val="28"/>
-        </w:rPr>
-      </w:pPr>
-      <w:r>
-        <w:rPr>
-          <w:b/>
-          <w:bCs/>
-          <w:sz w:val="28"/>
-          <w:szCs w:val="28"/>
-        </w:rPr>
-        <w:lastRenderedPageBreak/>
-        <w:t xml:space="preserve">RF_3.2 Invia segnalazioni : </w:t>
-      </w:r>
-      <w:r>
-        <w:rPr>
-          <w:sz w:val="28"/>
-          <w:szCs w:val="28"/>
-        </w:rPr>
-        <w:t>consente all’utente registrato di effettuare segnalazioni laddove, durante la sua navigazione, ha riscontrato criticità all’interno del sistema</w:t>
-      </w:r>
-    </w:p>
-    <w:p>
-      <w:pPr>
-        <w:pStyle w:val="ListParagraph"/>
-        <w:numPr>
-          <w:ilvl w:val="0"/>
-          <w:numId w:val="2"/>
-        </w:numPr>
-        <w:rPr>
-          <w:sz w:val="28"/>
-          <w:szCs w:val="28"/>
-        </w:rPr>
-      </w:pPr>
-      <w:r>
-        <w:rPr>
-          <w:b/>
-          <w:bCs/>
-          <w:sz w:val="28"/>
-          <w:szCs w:val="28"/>
-        </w:rPr>
-        <w:t xml:space="preserve">RF_3.3 Gestione segnalazioni: </w:t>
-      </w:r>
-      <w:r>
-        <w:rPr>
-          <w:sz w:val="28"/>
-          <w:szCs w:val="28"/>
-        </w:rPr>
-        <w:t>l’amministratore visiona e gestisce le segnalazioni che gli utenti hanno effettuato</w:t>
-      </w:r>
-    </w:p>
-    <w:p>
-      <w:pPr>
-        <w:pStyle w:val="ListParagraph"/>
-        <w:rPr>
-          <w:sz w:val="28"/>
-          <w:szCs w:val="28"/>
-        </w:rPr>
-      </w:pPr>
-    </w:p>
-    <w:p>
-      <w:pPr>
-        <w:pStyle w:val="ListParagraph"/>
-        <w:numPr>
-          <w:ilvl w:val="0"/>
-          <w:numId w:val="2"/>
-        </w:numPr>
-        <w:rPr>
-          <w:sz w:val="28"/>
-          <w:szCs w:val="28"/>
-        </w:rPr>
-      </w:pPr>
-      <w:r>
-        <w:rPr>
-          <w:b/>
-          <w:bCs/>
-          <w:sz w:val="28"/>
-          <w:szCs w:val="28"/>
-        </w:rPr>
-        <w:t xml:space="preserve">RF_3.4 Gestione profili utente: </w:t>
-      </w:r>
-      <w:r>
-        <w:rPr>
-          <w:sz w:val="28"/>
-          <w:szCs w:val="28"/>
-        </w:rPr>
-        <w:t xml:space="preserve">l’amministratore gestisce le credenziali degli utenti </w:t>
-      </w:r>
-    </w:p>
-    <w:p>
-      <w:pPr>
-        <w:pStyle w:val="ListParagraph"/>
-        <w:rPr>
-          <w:sz w:val="28"/>
-          <w:szCs w:val="28"/>
-        </w:rPr>
-      </w:pPr>
-    </w:p>
-    <w:p>
-      <w:pPr>
-        <w:pStyle w:val="ListParagraph"/>
-        <w:numPr>
-          <w:ilvl w:val="0"/>
-          <w:numId w:val="2"/>
-        </w:numPr>
-        <w:rPr>
-          <w:sz w:val="28"/>
-          <w:szCs w:val="28"/>
-        </w:rPr>
-      </w:pPr>
-      <w:r>
-        <w:rPr>
-          <w:b/>
-          <w:bCs/>
-          <w:sz w:val="28"/>
-          <w:szCs w:val="28"/>
-        </w:rPr>
-        <w:t xml:space="preserve">RF_3.5 Promozione di un utente ad amministratore: </w:t>
-      </w:r>
-      <w:r>
-        <w:rPr>
-          <w:sz w:val="28"/>
-          <w:szCs w:val="28"/>
-        </w:rPr>
-        <w:t>l’amministratore può promuovere un utente registrato ad amministratore</w:t>
-      </w:r>
-    </w:p>
-    <w:p>
-      <w:pPr>
-        <w:pStyle w:val="ListParagraph"/>
-        <w:rPr>
-          <w:sz w:val="28"/>
-          <w:szCs w:val="28"/>
-        </w:rPr>
-      </w:pPr>
-    </w:p>
-    <w:p>
-      <w:pPr>
+      <w:r>
         <w:rPr>
           <w:b/>
           <w:bCs/>
           <w:sz w:val="32"/>
           <w:szCs w:val="32"/>
         </w:rPr>
-      </w:pPr>
-      <w:r>
+        <w:t>RF_4 – Gestione visione contenuti</w:t>
+      </w:r>
+    </w:p>
+    <w:p>
+      <w:pPr>
         <w:rPr>
           <w:b/>
           <w:bCs/>
           <w:sz w:val="32"/>
           <w:szCs w:val="32"/>
         </w:rPr>
-        <w:t>RF_4 – Gestione visione contenuti</w:t>
-      </w:r>
+      </w:pPr>
+    </w:p>
+    <w:p>
+      <w:pPr>
+        <w:pStyle w:val="Paragrafoelenco"/>
+        <w:numPr>
+          <w:ilvl w:val="0"/>
+          <w:numId w:val="3"/>
+        </w:numPr>
+        <w:rPr>
+          <w:sz w:val="28"/>
+          <w:szCs w:val="28"/>
+        </w:rPr>
+      </w:pPr>
+      <w:r>
+        <w:rPr>
+          <w:b/>
+          <w:bCs/>
+          <w:sz w:val="28"/>
+          <w:szCs w:val="28"/>
+        </w:rPr>
+        <w:t xml:space="preserve">RF_4.0 Visione trailer: </w:t>
+      </w:r>
+      <w:r>
+        <w:rPr>
+          <w:sz w:val="28"/>
+          <w:szCs w:val="28"/>
+        </w:rPr>
+        <w:t>consente ad un utente registrato di vedere il trailer di un film</w:t>
+      </w:r>
+    </w:p>
+    <w:p>
+      <w:pPr>
+        <w:pStyle w:val="Paragrafoelenco"/>
+        <w:rPr>
+          <w:sz w:val="28"/>
+          <w:szCs w:val="28"/>
+        </w:rPr>
+      </w:pPr>
+    </w:p>
+    <w:p>
+      <w:pPr>
+        <w:pStyle w:val="Paragrafoelenco"/>
+        <w:numPr>
+          <w:ilvl w:val="0"/>
+          <w:numId w:val="3"/>
+        </w:numPr>
+        <w:rPr>
+          <w:sz w:val="28"/>
+          <w:szCs w:val="28"/>
+        </w:rPr>
+      </w:pPr>
+      <w:r>
+        <w:rPr>
+          <w:b/>
+          <w:bCs/>
+          <w:sz w:val="28"/>
+          <w:szCs w:val="28"/>
+        </w:rPr>
+        <w:t xml:space="preserve">RF_4.1 Visione film: </w:t>
+      </w:r>
+      <w:r>
+        <w:rPr>
+          <w:sz w:val="28"/>
+          <w:szCs w:val="28"/>
+        </w:rPr>
+        <w:t>consente ad un utente registrato di vedere un film</w:t>
+      </w:r>
+    </w:p>
+    <w:p>
+      <w:pPr>
+        <w:rPr>
+          <w:sz w:val="28"/>
+          <w:szCs w:val="28"/>
+        </w:rPr>
+      </w:pPr>
     </w:p>
     <w:p>
       <w:pPr>
@@ -842,10 +917,27 @@
           <w:szCs w:val="32"/>
         </w:rPr>
       </w:pPr>
-    </w:p>
-    <w:p>
-      <w:pPr>
-        <w:pStyle w:val="ListParagraph"/>
+      <w:r>
+        <w:rPr>
+          <w:b/>
+          <w:bCs/>
+          <w:sz w:val="32"/>
+          <w:szCs w:val="32"/>
+        </w:rPr>
+        <w:t>RF_5 – Gestione recensioni e valutazioni</w:t>
+      </w:r>
+    </w:p>
+    <w:p>
+      <w:pPr>
+        <w:rPr>
+          <w:sz w:val="28"/>
+          <w:szCs w:val="28"/>
+        </w:rPr>
+      </w:pPr>
+    </w:p>
+    <w:p>
+      <w:pPr>
+        <w:pStyle w:val="Paragrafoelenco"/>
         <w:numPr>
           <w:ilvl w:val="0"/>
           <w:numId w:val="3"/>
@@ -862,28 +954,37 @@
           <w:sz w:val="28"/>
           <w:szCs w:val="28"/>
         </w:rPr>
-        <w:t xml:space="preserve">RF_4.0 Visione trailer: </w:t>
-      </w:r>
-      <w:r>
-        <w:rPr>
-          <w:sz w:val="28"/>
-          <w:szCs w:val="28"/>
-        </w:rPr>
-        <w:t>consente ad un utente registrato di vedere il trailer di un film</w:t>
-      </w:r>
-    </w:p>
-    <w:p>
-      <w:pPr>
-        <w:pStyle w:val="ListParagraph"/>
-        <w:rPr>
-          <w:sz w:val="28"/>
-          <w:szCs w:val="28"/>
-        </w:rPr>
-      </w:pPr>
-    </w:p>
-    <w:p>
-      <w:pPr>
-        <w:pStyle w:val="ListParagraph"/>
+        <w:t xml:space="preserve">RF_5.0 Rilasciare recensione: </w:t>
+      </w:r>
+      <w:r>
+        <w:rPr>
+          <w:sz w:val="28"/>
+          <w:szCs w:val="28"/>
+        </w:rPr>
+        <w:t>consente ad un utente registrato di rilasciare una recensione testuale ad un film che ha visto</w:t>
+      </w:r>
+    </w:p>
+    <w:p>
+      <w:pPr>
+        <w:pStyle w:val="Paragrafoelenco"/>
+        <w:rPr>
+          <w:sz w:val="28"/>
+          <w:szCs w:val="28"/>
+        </w:rPr>
+      </w:pPr>
+    </w:p>
+    <w:p>
+      <w:pPr>
+        <w:pStyle w:val="Paragrafoelenco"/>
+        <w:rPr>
+          <w:sz w:val="28"/>
+          <w:szCs w:val="28"/>
+        </w:rPr>
+      </w:pPr>
+    </w:p>
+    <w:p>
+      <w:pPr>
+        <w:pStyle w:val="Paragrafoelenco"/>
         <w:numPr>
           <w:ilvl w:val="0"/>
           <w:numId w:val="3"/>
@@ -900,54 +1001,28 @@
           <w:sz w:val="28"/>
           <w:szCs w:val="28"/>
         </w:rPr>
-        <w:t xml:space="preserve">RF_4.1 Visione film: </w:t>
-      </w:r>
-      <w:r>
-        <w:rPr>
-          <w:sz w:val="28"/>
-          <w:szCs w:val="28"/>
-        </w:rPr>
-        <w:t>consente ad un utente registrato di vedere un film</w:t>
-      </w:r>
-    </w:p>
-    <w:p>
-      <w:pPr>
-        <w:rPr>
-          <w:sz w:val="28"/>
-          <w:szCs w:val="28"/>
-        </w:rPr>
-      </w:pPr>
-    </w:p>
-    <w:p>
-      <w:pPr>
-        <w:rPr>
-          <w:b/>
-          <w:bCs/>
-          <w:sz w:val="32"/>
-          <w:szCs w:val="32"/>
-        </w:rPr>
-      </w:pPr>
-      <w:r>
-        <w:rPr>
-          <w:b/>
-          <w:bCs/>
-          <w:sz w:val="32"/>
-          <w:szCs w:val="32"/>
-        </w:rPr>
-        <w:t>RF_5 – Gestione recensioni e valutazioni</w:t>
-      </w:r>
-    </w:p>
-    <w:p>
-      <w:pPr>
-        <w:rPr>
-          <w:sz w:val="28"/>
-          <w:szCs w:val="28"/>
-        </w:rPr>
-      </w:pPr>
-    </w:p>
-    <w:p>
-      <w:pPr>
-        <w:pStyle w:val="ListParagraph"/>
+        <w:t xml:space="preserve">RF_5.1 Rilascio valutazione: </w:t>
+      </w:r>
+      <w:r>
+        <w:rPr>
+          <w:sz w:val="28"/>
+          <w:szCs w:val="28"/>
+        </w:rPr>
+        <w:t>consente ad un utente registrato di rilasciare una valutazione di un film che ha visto tramite un punteggio in stelline che va da un minimo di una stellina a un massimo di 5 stelline</w:t>
+      </w:r>
+    </w:p>
+    <w:p>
+      <w:pPr>
+        <w:pStyle w:val="Paragrafoelenco"/>
+        <w:rPr>
+          <w:sz w:val="28"/>
+          <w:szCs w:val="28"/>
+        </w:rPr>
+      </w:pPr>
+    </w:p>
+    <w:p>
+      <w:pPr>
+        <w:pStyle w:val="Paragrafoelenco"/>
         <w:numPr>
           <w:ilvl w:val="0"/>
           <w:numId w:val="3"/>
@@ -964,37 +1039,28 @@
           <w:sz w:val="28"/>
           <w:szCs w:val="28"/>
         </w:rPr>
-        <w:t xml:space="preserve">RF_5.0 Rilasciare recensione: </w:t>
-      </w:r>
-      <w:r>
-        <w:rPr>
-          <w:sz w:val="28"/>
-          <w:szCs w:val="28"/>
-        </w:rPr>
-        <w:t>consente ad un utente registrato di rilasciare una recensione testuale ad un film che ha visto</w:t>
-      </w:r>
-    </w:p>
-    <w:p>
-      <w:pPr>
-        <w:pStyle w:val="ListParagraph"/>
-        <w:rPr>
-          <w:sz w:val="28"/>
-          <w:szCs w:val="28"/>
-        </w:rPr>
-      </w:pPr>
-    </w:p>
-    <w:p>
-      <w:pPr>
-        <w:pStyle w:val="ListParagraph"/>
-        <w:rPr>
-          <w:sz w:val="28"/>
-          <w:szCs w:val="28"/>
-        </w:rPr>
-      </w:pPr>
-    </w:p>
-    <w:p>
-      <w:pPr>
-        <w:pStyle w:val="ListParagraph"/>
+        <w:t xml:space="preserve">RF_5.3 Revisione recensioni e valutazioni: </w:t>
+      </w:r>
+      <w:r>
+        <w:rPr>
+          <w:sz w:val="28"/>
+          <w:szCs w:val="28"/>
+        </w:rPr>
+        <w:t>consente all’amministratore di revisionare le recensioni e valutazioni degli utenti</w:t>
+      </w:r>
+    </w:p>
+    <w:p>
+      <w:pPr>
+        <w:pStyle w:val="Paragrafoelenco"/>
+        <w:rPr>
+          <w:sz w:val="28"/>
+          <w:szCs w:val="28"/>
+        </w:rPr>
+      </w:pPr>
+    </w:p>
+    <w:p>
+      <w:pPr>
+        <w:pStyle w:val="Paragrafoelenco"/>
         <w:numPr>
           <w:ilvl w:val="0"/>
           <w:numId w:val="3"/>
@@ -1011,28 +1077,19 @@
           <w:sz w:val="28"/>
           <w:szCs w:val="28"/>
         </w:rPr>
-        <w:t xml:space="preserve">RF_5.1 Rilascio valutazione: </w:t>
-      </w:r>
-      <w:r>
-        <w:rPr>
-          <w:sz w:val="28"/>
-          <w:szCs w:val="28"/>
-        </w:rPr>
-        <w:t>consente ad un utente registrato di rilasciare una valutazione di un film che ha visto tramite un punteggio in stelline che va da un minimo di una stellina a un massimo di 5 stelline</w:t>
-      </w:r>
-    </w:p>
-    <w:p>
-      <w:pPr>
-        <w:pStyle w:val="ListParagraph"/>
-        <w:rPr>
-          <w:sz w:val="28"/>
-          <w:szCs w:val="28"/>
-        </w:rPr>
-      </w:pPr>
-    </w:p>
-    <w:p>
-      <w:pPr>
-        <w:pStyle w:val="ListParagraph"/>
+        <w:t>RF_5.4 Modera recensioni:</w:t>
+      </w:r>
+      <w:r>
+        <w:rPr>
+          <w:sz w:val="28"/>
+          <w:szCs w:val="28"/>
+        </w:rPr>
+        <w:t xml:space="preserve"> consente all’amministratore di moderare le recensioni degli utenti nel caso in cui siano poco appropriate</w:t>
+      </w:r>
+    </w:p>
+    <w:p>
+      <w:pPr>
+        <w:pStyle w:val="Paragrafoelenco"/>
         <w:numPr>
           <w:ilvl w:val="0"/>
           <w:numId w:val="3"/>
@@ -1049,81 +1106,6 @@
           <w:sz w:val="28"/>
           <w:szCs w:val="28"/>
         </w:rPr>
-        <w:t xml:space="preserve">RF_5.3 Revisione recensioni e valutazioni: </w:t>
-      </w:r>
-      <w:r>
-        <w:rPr>
-          <w:sz w:val="28"/>
-          <w:szCs w:val="28"/>
-        </w:rPr>
-        <w:t>consente all’amministratore di revisionare le recensioni e valutazioni degli utenti</w:t>
-      </w:r>
-    </w:p>
-    <w:p>
-      <w:pPr>
-        <w:pStyle w:val="ListParagraph"/>
-        <w:rPr>
-          <w:sz w:val="28"/>
-          <w:szCs w:val="28"/>
-        </w:rPr>
-      </w:pPr>
-    </w:p>
-    <w:p>
-      <w:pPr>
-        <w:pStyle w:val="ListParagraph"/>
-        <w:numPr>
-          <w:ilvl w:val="0"/>
-          <w:numId w:val="3"/>
-        </w:numPr>
-        <w:rPr>
-          <w:sz w:val="28"/>
-          <w:szCs w:val="28"/>
-        </w:rPr>
-      </w:pPr>
-      <w:r>
-        <w:rPr>
-          <w:b/>
-          <w:bCs/>
-          <w:sz w:val="28"/>
-          <w:szCs w:val="28"/>
-        </w:rPr>
-        <w:t>RF_5.4 Modera recensioni:</w:t>
-      </w:r>
-      <w:r>
-        <w:rPr>
-          <w:sz w:val="28"/>
-          <w:szCs w:val="28"/>
-        </w:rPr>
-        <w:t xml:space="preserve"> consente all’amministratore di moderare le recensioni degli utenti nel caso in cui siano poco appropriate</w:t>
-      </w:r>
-    </w:p>
-    <w:p>
-      <w:pPr>
-        <w:rPr>
-          <w:sz w:val="28"/>
-          <w:szCs w:val="28"/>
-        </w:rPr>
-      </w:pPr>
-    </w:p>
-    <w:p>
-      <w:pPr>
-        <w:pStyle w:val="ListParagraph"/>
-        <w:numPr>
-          <w:ilvl w:val="0"/>
-          <w:numId w:val="3"/>
-        </w:numPr>
-        <w:rPr>
-          <w:sz w:val="28"/>
-          <w:szCs w:val="28"/>
-        </w:rPr>
-      </w:pPr>
-      <w:r>
-        <w:rPr>
-          <w:b/>
-          <w:bCs/>
-          <w:sz w:val="28"/>
-          <w:szCs w:val="28"/>
-        </w:rPr>
         <w:t xml:space="preserve">RF_5.5 Bannare utenti: </w:t>
       </w:r>
       <w:r>
@@ -1133,24 +1115,6 @@
         </w:rPr>
         <w:t>consente all’amministratore di bannare utenti</w:t>
       </w:r>
-    </w:p>
-    <w:p>
-      <w:pPr>
-        <w:pStyle w:val="ListParagraph"/>
-        <w:rPr>
-          <w:sz w:val="28"/>
-          <w:szCs w:val="28"/>
-        </w:rPr>
-      </w:pPr>
-    </w:p>
-    <w:p>
-      <w:pPr>
-        <w:pStyle w:val="ListParagraph"/>
-        <w:rPr>
-          <w:sz w:val="28"/>
-          <w:szCs w:val="28"/>
-        </w:rPr>
-      </w:pPr>
     </w:p>
     <w:p>
       <w:pPr>
@@ -1168,12 +1132,13 @@
           <w:sz w:val="48"/>
           <w:szCs w:val="48"/>
         </w:rPr>
+        <w:lastRenderedPageBreak/>
         <w:t>CASI D’USO</w:t>
       </w:r>
     </w:p>
     <w:p>
       <w:pPr>
-        <w:pStyle w:val="ListParagraph"/>
+        <w:pStyle w:val="Paragrafoelenco"/>
         <w:rPr>
           <w:sz w:val="28"/>
           <w:szCs w:val="28"/>
@@ -1182,7 +1147,7 @@
     </w:p>
     <w:tbl>
       <w:tblPr>
-        <w:tblStyle w:val="TableGrid"/>
+        <w:tblStyle w:val="Grigliatabella"/>
         <w:tblW w:w="0" w:type="auto"/>
         <w:tblLook w:val="04A0" w:firstRow="1" w:lastRow="0" w:firstColumn="1" w:lastColumn="0" w:noHBand="0" w:noVBand="1"/>
       </w:tblPr>
@@ -1364,90 +1329,31 @@
           </w:p>
           <w:p>
             <w:pPr>
-              <w:jc w:val="center"/>
-              <w:rPr>
-                <w:sz w:val="28"/>
-                <w:szCs w:val="28"/>
-              </w:rPr>
-            </w:pPr>
-          </w:p>
-          <w:p>
-            <w:pPr>
-              <w:jc w:val="center"/>
-              <w:rPr>
-                <w:sz w:val="28"/>
-                <w:szCs w:val="28"/>
-              </w:rPr>
-            </w:pPr>
-          </w:p>
-          <w:p>
-            <w:pPr>
-              <w:jc w:val="center"/>
-              <w:rPr>
-                <w:sz w:val="28"/>
-                <w:szCs w:val="28"/>
-              </w:rPr>
-            </w:pPr>
-          </w:p>
-          <w:p>
-            <w:pPr>
-              <w:jc w:val="center"/>
-              <w:rPr>
-                <w:sz w:val="28"/>
-                <w:szCs w:val="28"/>
-              </w:rPr>
-            </w:pPr>
-          </w:p>
-          <w:p>
-            <w:pPr>
-              <w:jc w:val="center"/>
-              <w:rPr>
-                <w:sz w:val="28"/>
-                <w:szCs w:val="28"/>
-              </w:rPr>
-            </w:pPr>
-          </w:p>
-          <w:p>
-            <w:pPr>
-              <w:jc w:val="center"/>
-              <w:rPr>
-                <w:sz w:val="28"/>
-                <w:szCs w:val="28"/>
-              </w:rPr>
-            </w:pPr>
-          </w:p>
-          <w:p>
-            <w:pPr>
-              <w:jc w:val="center"/>
-              <w:rPr>
-                <w:sz w:val="28"/>
-                <w:szCs w:val="28"/>
-              </w:rPr>
-            </w:pPr>
-          </w:p>
-          <w:p>
-            <w:pPr>
-              <w:jc w:val="center"/>
-              <w:rPr>
-                <w:sz w:val="28"/>
-                <w:szCs w:val="28"/>
-              </w:rPr>
-            </w:pPr>
-          </w:p>
-          <w:p>
-            <w:pPr>
-              <w:jc w:val="center"/>
-              <w:rPr>
-                <w:sz w:val="28"/>
-                <w:szCs w:val="28"/>
-              </w:rPr>
-            </w:pPr>
-            <w:r>
-              <w:rPr>
-                <w:sz w:val="28"/>
-                <w:szCs w:val="28"/>
-              </w:rPr>
-              <w:t>L’utente registrato inserisce i dati personali all’interno del apposito form e li sottomette al sistema premendo sul tasto “Login”</w:t>
+              <w:rPr>
+                <w:sz w:val="28"/>
+                <w:szCs w:val="28"/>
+              </w:rPr>
+            </w:pPr>
+            <w:r>
+              <w:rPr>
+                <w:sz w:val="28"/>
+                <w:szCs w:val="28"/>
+              </w:rPr>
+              <w:t>L’utente registrato inserisce i dati personali all’interno del</w:t>
+            </w:r>
+            <w:r>
+              <w:rPr>
+                <w:sz w:val="28"/>
+                <w:szCs w:val="28"/>
+              </w:rPr>
+              <w:t>l’</w:t>
+            </w:r>
+            <w:r>
+              <w:rPr>
+                <w:sz w:val="28"/>
+                <w:szCs w:val="28"/>
+              </w:rPr>
+              <w:t>apposito form e li sottomette al sistema premendo sul tasto “Login”</w:t>
             </w:r>
           </w:p>
           <w:p/>
@@ -1547,50 +1453,12 @@
             </w:pPr>
           </w:p>
           <w:p>
-            <w:pPr>
-              <w:rPr>
-                <w:b/>
-                <w:bCs/>
-                <w:sz w:val="48"/>
-                <w:szCs w:val="48"/>
-              </w:rPr>
-            </w:pPr>
-          </w:p>
-          <w:p>
-            <w:pPr>
-              <w:rPr>
-                <w:b/>
-                <w:bCs/>
-                <w:sz w:val="48"/>
-                <w:szCs w:val="48"/>
-              </w:rPr>
-            </w:pPr>
-          </w:p>
-          <w:p>
-            <w:pPr>
-              <w:rPr>
-                <w:b/>
-                <w:bCs/>
-                <w:sz w:val="48"/>
-                <w:szCs w:val="48"/>
-              </w:rPr>
-            </w:pPr>
-          </w:p>
-          <w:p>
-            <w:r>
-              <w:rPr>
-                <w:sz w:val="28"/>
-                <w:szCs w:val="28"/>
-              </w:rPr>
-              <w:t xml:space="preserve">Il sistema verifica che le credenziali inserite dall’utente registrate siano corrette. Se sono corrette il sistema reindirizza l’utente sulla home page </w:t>
-            </w:r>
-            <w:r>
-              <w:rPr>
-                <w:sz w:val="28"/>
-                <w:szCs w:val="28"/>
-              </w:rPr>
-              <w:lastRenderedPageBreak/>
-              <w:t>del sito altrimenti segnala un errore</w:t>
+            <w:r>
+              <w:rPr>
+                <w:sz w:val="28"/>
+                <w:szCs w:val="28"/>
+              </w:rPr>
+              <w:t>Il sistema verifica che le credenziali inserite dall’utente registrate siano corrette. Se sono corrette il sistema reindirizza l’utente sulla home page del sito altrimenti segnala un errore</w:t>
             </w:r>
           </w:p>
         </w:tc>
@@ -1611,7 +1479,6 @@
                 <w:sz w:val="30"/>
                 <w:szCs w:val="30"/>
               </w:rPr>
-              <w:lastRenderedPageBreak/>
               <w:t>Entry condition</w:t>
             </w:r>
           </w:p>
@@ -1695,7 +1562,7 @@
           </w:tcPr>
           <w:p>
             <w:pPr>
-              <w:pStyle w:val="ListParagraph"/>
+              <w:pStyle w:val="Paragrafoelenco"/>
               <w:numPr>
                 <w:ilvl w:val="0"/>
                 <w:numId w:val="10"/>
@@ -1716,7 +1583,7 @@
           </w:p>
           <w:p>
             <w:pPr>
-              <w:pStyle w:val="ListParagraph"/>
+              <w:pStyle w:val="Paragrafoelenco"/>
               <w:numPr>
                 <w:ilvl w:val="0"/>
                 <w:numId w:val="10"/>
@@ -1739,7 +1606,7 @@
       </w:tr>
       <w:tr>
         <w:trPr>
-          <w:trHeight w:val="568"/>
+          <w:trHeight w:val="64"/>
         </w:trPr>
         <w:tc>
           <w:tcPr>
@@ -1767,14 +1634,9 @@
       </w:tr>
     </w:tbl>
     <w:p/>
-    <w:p/>
-    <w:p/>
-    <w:p/>
-    <w:p/>
-    <w:p/>
     <w:tbl>
       <w:tblPr>
-        <w:tblStyle w:val="TableGrid"/>
+        <w:tblStyle w:val="Grigliatabella"/>
         <w:tblW w:w="0" w:type="auto"/>
         <w:tblLook w:val="04A0" w:firstRow="1" w:lastRow="0" w:firstColumn="1" w:lastColumn="0" w:noHBand="0" w:noVBand="1"/>
       </w:tblPr>
@@ -1799,6 +1661,7 @@
                 <w:sz w:val="30"/>
                 <w:szCs w:val="30"/>
               </w:rPr>
+              <w:lastRenderedPageBreak/>
               <w:t>ID</w:t>
             </w:r>
           </w:p>
@@ -2027,7 +1890,7 @@
           </w:p>
           <w:p>
             <w:pPr>
-              <w:pStyle w:val="ListParagraph"/>
+              <w:pStyle w:val="Paragrafoelenco"/>
               <w:numPr>
                 <w:ilvl w:val="0"/>
                 <w:numId w:val="11"/>
@@ -2038,8 +1901,6 @@
                 <w:szCs w:val="28"/>
               </w:rPr>
             </w:pPr>
-            <w:bookmarkStart w:id="0" w:name="_GoBack"/>
-            <w:bookmarkEnd w:id="0"/>
           </w:p>
         </w:tc>
       </w:tr>
@@ -2206,16 +2067,10 @@
       </w:tr>
     </w:tbl>
     <w:p/>
-    <w:p/>
-    <w:p/>
-    <w:p/>
-    <w:p/>
-    <w:p/>
-    <w:p/>
-    <w:p/>
     <w:tbl>
       <w:tblPr>
-        <w:tblStyle w:val="TableGrid"/>
+        <w:tblStyle w:val="Grigliatabella"/>
+        <w:tblpPr w:leftFromText="141" w:rightFromText="141" w:vertAnchor="text" w:horzAnchor="margin" w:tblpY="-72"/>
         <w:tblW w:w="0" w:type="auto"/>
         <w:tblLook w:val="04A0" w:firstRow="1" w:lastRow="0" w:firstColumn="1" w:lastColumn="0" w:noHBand="0" w:noVBand="1"/>
       </w:tblPr>
@@ -2536,6 +2391,1043 @@
     </w:tbl>
     <w:p/>
     <w:p/>
+    <w:p/>
+    <w:p>
+      <w:pPr>
+        <w:rPr>
+          <w:sz w:val="28"/>
+          <w:szCs w:val="28"/>
+        </w:rPr>
+      </w:pPr>
+      <w:r>
+        <w:rPr>
+          <w:b/>
+          <w:bCs/>
+          <w:sz w:val="48"/>
+          <w:szCs w:val="48"/>
+        </w:rPr>
+        <w:lastRenderedPageBreak/>
+        <w:t xml:space="preserve">CASI D’USO </w:t>
+      </w:r>
+      <w:r>
+        <w:rPr>
+          <w:b/>
+          <w:bCs/>
+          <w:sz w:val="48"/>
+          <w:szCs w:val="48"/>
+        </w:rPr>
+        <w:t>4</w:t>
+      </w:r>
+    </w:p>
+    <w:p>
+      <w:pPr>
+        <w:rPr>
+          <w:sz w:val="28"/>
+          <w:szCs w:val="28"/>
+        </w:rPr>
+      </w:pPr>
+    </w:p>
+    <w:tbl>
+      <w:tblPr>
+        <w:tblStyle w:val="Grigliatabella"/>
+        <w:tblW w:w="0" w:type="auto"/>
+        <w:tblLook w:val="04A0" w:firstRow="1" w:lastRow="0" w:firstColumn="1" w:lastColumn="0" w:noHBand="0" w:noVBand="1"/>
+      </w:tblPr>
+      <w:tblGrid>
+        <w:gridCol w:w="4814"/>
+        <w:gridCol w:w="2407"/>
+        <w:gridCol w:w="2407"/>
+      </w:tblGrid>
+      <w:tr>
+        <w:trPr>
+          <w:trHeight w:val="567"/>
+        </w:trPr>
+        <w:tc>
+          <w:tcPr>
+            <w:tcW w:w="4814" w:type="dxa"/>
+          </w:tcPr>
+          <w:p>
+            <w:r>
+              <w:rPr>
+                <w:b/>
+                <w:bCs/>
+                <w:sz w:val="30"/>
+                <w:szCs w:val="30"/>
+              </w:rPr>
+              <w:t>ID</w:t>
+            </w:r>
+          </w:p>
+        </w:tc>
+        <w:tc>
+          <w:tcPr>
+            <w:tcW w:w="4814" w:type="dxa"/>
+            <w:gridSpan w:val="2"/>
+          </w:tcPr>
+          <w:p>
+            <w:pPr>
+              <w:rPr>
+                <w:sz w:val="28"/>
+                <w:szCs w:val="28"/>
+              </w:rPr>
+            </w:pPr>
+            <w:r>
+              <w:rPr>
+                <w:sz w:val="28"/>
+                <w:szCs w:val="28"/>
+              </w:rPr>
+              <w:t>UC_4.0</w:t>
+            </w:r>
+          </w:p>
+          <w:p/>
+        </w:tc>
+      </w:tr>
+      <w:tr>
+        <w:trPr>
+          <w:trHeight w:val="562"/>
+        </w:trPr>
+        <w:tc>
+          <w:tcPr>
+            <w:tcW w:w="4814" w:type="dxa"/>
+          </w:tcPr>
+          <w:p>
+            <w:r>
+              <w:rPr>
+                <w:b/>
+                <w:bCs/>
+                <w:sz w:val="30"/>
+                <w:szCs w:val="30"/>
+              </w:rPr>
+              <w:t>Nome Use Case</w:t>
+            </w:r>
+          </w:p>
+        </w:tc>
+        <w:tc>
+          <w:tcPr>
+            <w:tcW w:w="4814" w:type="dxa"/>
+            <w:gridSpan w:val="2"/>
+          </w:tcPr>
+          <w:p>
+            <w:r>
+              <w:rPr>
+                <w:sz w:val="28"/>
+                <w:szCs w:val="28"/>
+              </w:rPr>
+              <w:t>Visione trailer</w:t>
+            </w:r>
+          </w:p>
+        </w:tc>
+      </w:tr>
+      <w:tr>
+        <w:trPr>
+          <w:trHeight w:val="556"/>
+        </w:trPr>
+        <w:tc>
+          <w:tcPr>
+            <w:tcW w:w="4814" w:type="dxa"/>
+          </w:tcPr>
+          <w:p>
+            <w:r>
+              <w:rPr>
+                <w:b/>
+                <w:bCs/>
+                <w:sz w:val="30"/>
+                <w:szCs w:val="30"/>
+              </w:rPr>
+              <w:t>Attori</w:t>
+            </w:r>
+          </w:p>
+        </w:tc>
+        <w:tc>
+          <w:tcPr>
+            <w:tcW w:w="4814" w:type="dxa"/>
+            <w:gridSpan w:val="2"/>
+          </w:tcPr>
+          <w:p>
+            <w:r>
+              <w:rPr>
+                <w:sz w:val="28"/>
+                <w:szCs w:val="28"/>
+              </w:rPr>
+              <w:t>Utente</w:t>
+            </w:r>
+          </w:p>
+        </w:tc>
+      </w:tr>
+      <w:tr>
+        <w:trPr>
+          <w:trHeight w:val="550"/>
+        </w:trPr>
+        <w:tc>
+          <w:tcPr>
+            <w:tcW w:w="4814" w:type="dxa"/>
+          </w:tcPr>
+          <w:p>
+            <w:r>
+              <w:rPr>
+                <w:b/>
+                <w:bCs/>
+                <w:sz w:val="30"/>
+                <w:szCs w:val="30"/>
+              </w:rPr>
+              <w:t>Flusso di eventi</w:t>
+            </w:r>
+          </w:p>
+        </w:tc>
+        <w:tc>
+          <w:tcPr>
+            <w:tcW w:w="2407" w:type="dxa"/>
+          </w:tcPr>
+          <w:p>
+            <w:pPr>
+              <w:jc w:val="center"/>
+              <w:rPr>
+                <w:sz w:val="28"/>
+                <w:szCs w:val="28"/>
+              </w:rPr>
+            </w:pPr>
+            <w:r>
+              <w:rPr>
+                <w:sz w:val="28"/>
+                <w:szCs w:val="28"/>
+              </w:rPr>
+              <w:t>Utente</w:t>
+            </w:r>
+          </w:p>
+          <w:p>
+            <w:pPr>
+              <w:jc w:val="center"/>
+              <w:rPr>
+                <w:sz w:val="28"/>
+                <w:szCs w:val="28"/>
+              </w:rPr>
+            </w:pPr>
+          </w:p>
+          <w:p>
+            <w:pPr>
+              <w:jc w:val="center"/>
+              <w:rPr>
+                <w:sz w:val="28"/>
+                <w:szCs w:val="28"/>
+              </w:rPr>
+            </w:pPr>
+          </w:p>
+          <w:p>
+            <w:pPr>
+              <w:jc w:val="center"/>
+              <w:rPr>
+                <w:sz w:val="28"/>
+                <w:szCs w:val="28"/>
+              </w:rPr>
+            </w:pPr>
+          </w:p>
+          <w:p>
+            <w:pPr>
+              <w:rPr>
+                <w:sz w:val="28"/>
+                <w:szCs w:val="28"/>
+              </w:rPr>
+            </w:pPr>
+          </w:p>
+          <w:p>
+            <w:pPr>
+              <w:jc w:val="center"/>
+              <w:rPr>
+                <w:sz w:val="28"/>
+                <w:szCs w:val="28"/>
+              </w:rPr>
+            </w:pPr>
+          </w:p>
+          <w:p>
+            <w:pPr>
+              <w:jc w:val="center"/>
+              <w:rPr>
+                <w:sz w:val="28"/>
+                <w:szCs w:val="28"/>
+              </w:rPr>
+            </w:pPr>
+            <w:r>
+              <w:rPr>
+                <w:sz w:val="28"/>
+                <w:szCs w:val="28"/>
+              </w:rPr>
+              <w:t>L’utente entra nel sito cerca manualmente scorrendo la pagina oppure tramite l’apposita barra di ricerca il film da lui desiderato e preme il tasto “Visione trailer” facendo partire il filmato del trailer</w:t>
+            </w:r>
+          </w:p>
+          <w:p/>
+        </w:tc>
+        <w:tc>
+          <w:tcPr>
+            <w:tcW w:w="2407" w:type="dxa"/>
+          </w:tcPr>
+          <w:p>
+            <w:pPr>
+              <w:jc w:val="center"/>
+              <w:rPr>
+                <w:sz w:val="28"/>
+                <w:szCs w:val="28"/>
+              </w:rPr>
+            </w:pPr>
+            <w:r>
+              <w:rPr>
+                <w:sz w:val="28"/>
+                <w:szCs w:val="28"/>
+              </w:rPr>
+              <w:t>Sistema</w:t>
+            </w:r>
+          </w:p>
+          <w:p>
+            <w:pPr>
+              <w:rPr>
+                <w:sz w:val="28"/>
+                <w:szCs w:val="28"/>
+              </w:rPr>
+            </w:pPr>
+          </w:p>
+          <w:p>
+            <w:pPr>
+              <w:rPr>
+                <w:sz w:val="28"/>
+                <w:szCs w:val="28"/>
+              </w:rPr>
+            </w:pPr>
+          </w:p>
+          <w:p>
+            <w:pPr>
+              <w:rPr>
+                <w:sz w:val="28"/>
+                <w:szCs w:val="28"/>
+              </w:rPr>
+            </w:pPr>
+          </w:p>
+          <w:p>
+            <w:pPr>
+              <w:rPr>
+                <w:sz w:val="28"/>
+                <w:szCs w:val="28"/>
+              </w:rPr>
+            </w:pPr>
+          </w:p>
+          <w:p>
+            <w:pPr>
+              <w:rPr>
+                <w:sz w:val="28"/>
+                <w:szCs w:val="28"/>
+              </w:rPr>
+            </w:pPr>
+          </w:p>
+          <w:p>
+            <w:pPr>
+              <w:rPr>
+                <w:b/>
+                <w:bCs/>
+                <w:sz w:val="48"/>
+                <w:szCs w:val="48"/>
+              </w:rPr>
+            </w:pPr>
+            <w:r>
+              <w:rPr>
+                <w:sz w:val="28"/>
+                <w:szCs w:val="28"/>
+              </w:rPr>
+              <w:t>Il sito mostra una pagina con tutti i film che sono disponibili e una barra di ricerca personalizzata per permettere direttamente l’utente di selezionare il film desiderato o di raggrupparli per generi e titoli</w:t>
+            </w:r>
+          </w:p>
+          <w:p/>
+        </w:tc>
+      </w:tr>
+      <w:tr>
+        <w:trPr>
+          <w:trHeight w:val="558"/>
+        </w:trPr>
+        <w:tc>
+          <w:tcPr>
+            <w:tcW w:w="4814" w:type="dxa"/>
+          </w:tcPr>
+          <w:p>
+            <w:r>
+              <w:rPr>
+                <w:b/>
+                <w:bCs/>
+                <w:sz w:val="30"/>
+                <w:szCs w:val="30"/>
+              </w:rPr>
+              <w:t>Entry condition</w:t>
+            </w:r>
+          </w:p>
+        </w:tc>
+        <w:tc>
+          <w:tcPr>
+            <w:tcW w:w="4814" w:type="dxa"/>
+            <w:gridSpan w:val="2"/>
+          </w:tcPr>
+          <w:p>
+            <w:r>
+              <w:rPr>
+                <w:sz w:val="28"/>
+                <w:szCs w:val="28"/>
+              </w:rPr>
+              <w:t xml:space="preserve">L’utente si collega al sito </w:t>
+            </w:r>
+            <w:proofErr w:type="gramStart"/>
+            <w:r>
+              <w:rPr>
+                <w:sz w:val="28"/>
+                <w:szCs w:val="28"/>
+              </w:rPr>
+              <w:t>e</w:t>
+            </w:r>
+            <w:proofErr w:type="gramEnd"/>
+            <w:r>
+              <w:rPr>
+                <w:sz w:val="28"/>
+                <w:szCs w:val="28"/>
+              </w:rPr>
+              <w:t xml:space="preserve"> entra nella pagina del catalogo dei film e preme il tasto “visione trailer”</w:t>
+            </w:r>
+          </w:p>
+        </w:tc>
+      </w:tr>
+      <w:tr>
+        <w:trPr>
+          <w:trHeight w:val="566"/>
+        </w:trPr>
+        <w:tc>
+          <w:tcPr>
+            <w:tcW w:w="4814" w:type="dxa"/>
+          </w:tcPr>
+          <w:p>
+            <w:r>
+              <w:rPr>
+                <w:b/>
+                <w:bCs/>
+                <w:sz w:val="30"/>
+                <w:szCs w:val="30"/>
+              </w:rPr>
+              <w:t>Exit condition</w:t>
+            </w:r>
+          </w:p>
+        </w:tc>
+        <w:tc>
+          <w:tcPr>
+            <w:tcW w:w="4814" w:type="dxa"/>
+            <w:gridSpan w:val="2"/>
+          </w:tcPr>
+          <w:p>
+            <w:r>
+              <w:rPr>
+                <w:sz w:val="28"/>
+                <w:szCs w:val="28"/>
+              </w:rPr>
+              <w:t>L’utente dopo aver visionato il trailer preme il tasto indietro per uscire e tornare alla pagina precedente</w:t>
+            </w:r>
+          </w:p>
+        </w:tc>
+      </w:tr>
+      <w:tr>
+        <w:trPr>
+          <w:trHeight w:val="546"/>
+        </w:trPr>
+        <w:tc>
+          <w:tcPr>
+            <w:tcW w:w="4814" w:type="dxa"/>
+          </w:tcPr>
+          <w:p>
+            <w:r>
+              <w:rPr>
+                <w:b/>
+                <w:bCs/>
+                <w:sz w:val="30"/>
+                <w:szCs w:val="30"/>
+              </w:rPr>
+              <w:t>Eccezioni</w:t>
+            </w:r>
+          </w:p>
+        </w:tc>
+        <w:tc>
+          <w:tcPr>
+            <w:tcW w:w="4814" w:type="dxa"/>
+            <w:gridSpan w:val="2"/>
+          </w:tcPr>
+          <w:p>
+            <w:pPr>
+              <w:pStyle w:val="Paragrafoelenco"/>
+              <w:numPr>
+                <w:ilvl w:val="0"/>
+                <w:numId w:val="10"/>
+              </w:numPr>
+              <w:spacing w:line="240" w:lineRule="auto"/>
+              <w:rPr>
+                <w:sz w:val="28"/>
+                <w:szCs w:val="28"/>
+              </w:rPr>
+            </w:pPr>
+            <w:r>
+              <w:rPr>
+                <w:sz w:val="28"/>
+                <w:szCs w:val="28"/>
+              </w:rPr>
+              <w:t>Dati non trovati</w:t>
+            </w:r>
+          </w:p>
+          <w:p>
+            <w:pPr>
+              <w:pStyle w:val="Paragrafoelenco"/>
+              <w:numPr>
+                <w:ilvl w:val="0"/>
+                <w:numId w:val="10"/>
+              </w:numPr>
+              <w:spacing w:line="240" w:lineRule="auto"/>
+              <w:rPr>
+                <w:sz w:val="28"/>
+                <w:szCs w:val="28"/>
+              </w:rPr>
+            </w:pPr>
+            <w:r>
+              <w:rPr>
+                <w:sz w:val="28"/>
+                <w:szCs w:val="28"/>
+              </w:rPr>
+              <w:t>Errore sui dati</w:t>
+            </w:r>
+          </w:p>
+        </w:tc>
+      </w:tr>
+      <w:tr>
+        <w:trPr>
+          <w:trHeight w:val="568"/>
+        </w:trPr>
+        <w:tc>
+          <w:tcPr>
+            <w:tcW w:w="4814" w:type="dxa"/>
+          </w:tcPr>
+          <w:p>
+            <w:r>
+              <w:rPr>
+                <w:b/>
+                <w:bCs/>
+                <w:sz w:val="30"/>
+                <w:szCs w:val="30"/>
+              </w:rPr>
+              <w:t>Requisiti speciali</w:t>
+            </w:r>
+          </w:p>
+        </w:tc>
+        <w:tc>
+          <w:tcPr>
+            <w:tcW w:w="4814" w:type="dxa"/>
+            <w:gridSpan w:val="2"/>
+          </w:tcPr>
+          <w:p/>
+        </w:tc>
+      </w:tr>
+    </w:tbl>
+    <w:p/>
+    <w:p>
+      <w:pPr>
+        <w:rPr>
+          <w:sz w:val="28"/>
+          <w:szCs w:val="28"/>
+        </w:rPr>
+      </w:pPr>
+    </w:p>
+    <w:p>
+      <w:pPr>
+        <w:rPr>
+          <w:sz w:val="28"/>
+          <w:szCs w:val="28"/>
+        </w:rPr>
+      </w:pPr>
+    </w:p>
+    <w:tbl>
+      <w:tblPr>
+        <w:tblStyle w:val="Grigliatabella"/>
+        <w:tblW w:w="0" w:type="auto"/>
+        <w:tblLook w:val="04A0" w:firstRow="1" w:lastRow="0" w:firstColumn="1" w:lastColumn="0" w:noHBand="0" w:noVBand="1"/>
+      </w:tblPr>
+      <w:tblGrid>
+        <w:gridCol w:w="4814"/>
+        <w:gridCol w:w="2407"/>
+        <w:gridCol w:w="2407"/>
+      </w:tblGrid>
+      <w:tr>
+        <w:trPr>
+          <w:trHeight w:val="567"/>
+        </w:trPr>
+        <w:tc>
+          <w:tcPr>
+            <w:tcW w:w="4814" w:type="dxa"/>
+          </w:tcPr>
+          <w:p>
+            <w:r>
+              <w:rPr>
+                <w:b/>
+                <w:bCs/>
+                <w:sz w:val="30"/>
+                <w:szCs w:val="30"/>
+              </w:rPr>
+              <w:t>ID</w:t>
+            </w:r>
+          </w:p>
+        </w:tc>
+        <w:tc>
+          <w:tcPr>
+            <w:tcW w:w="4814" w:type="dxa"/>
+            <w:gridSpan w:val="2"/>
+          </w:tcPr>
+          <w:p>
+            <w:pPr>
+              <w:rPr>
+                <w:sz w:val="28"/>
+                <w:szCs w:val="28"/>
+              </w:rPr>
+            </w:pPr>
+            <w:r>
+              <w:rPr>
+                <w:sz w:val="28"/>
+                <w:szCs w:val="28"/>
+              </w:rPr>
+              <w:t>UC_4.1</w:t>
+            </w:r>
+          </w:p>
+          <w:p/>
+        </w:tc>
+      </w:tr>
+      <w:tr>
+        <w:trPr>
+          <w:trHeight w:val="562"/>
+        </w:trPr>
+        <w:tc>
+          <w:tcPr>
+            <w:tcW w:w="4814" w:type="dxa"/>
+          </w:tcPr>
+          <w:p>
+            <w:r>
+              <w:rPr>
+                <w:b/>
+                <w:bCs/>
+                <w:sz w:val="30"/>
+                <w:szCs w:val="30"/>
+              </w:rPr>
+              <w:t>Nome Use Case</w:t>
+            </w:r>
+          </w:p>
+        </w:tc>
+        <w:tc>
+          <w:tcPr>
+            <w:tcW w:w="4814" w:type="dxa"/>
+            <w:gridSpan w:val="2"/>
+          </w:tcPr>
+          <w:p>
+            <w:r>
+              <w:rPr>
+                <w:sz w:val="28"/>
+                <w:szCs w:val="28"/>
+              </w:rPr>
+              <w:t>Visione film</w:t>
+            </w:r>
+          </w:p>
+        </w:tc>
+      </w:tr>
+      <w:tr>
+        <w:trPr>
+          <w:trHeight w:val="556"/>
+        </w:trPr>
+        <w:tc>
+          <w:tcPr>
+            <w:tcW w:w="4814" w:type="dxa"/>
+          </w:tcPr>
+          <w:p>
+            <w:r>
+              <w:rPr>
+                <w:b/>
+                <w:bCs/>
+                <w:sz w:val="30"/>
+                <w:szCs w:val="30"/>
+              </w:rPr>
+              <w:t>Attori</w:t>
+            </w:r>
+          </w:p>
+        </w:tc>
+        <w:tc>
+          <w:tcPr>
+            <w:tcW w:w="4814" w:type="dxa"/>
+            <w:gridSpan w:val="2"/>
+          </w:tcPr>
+          <w:p>
+            <w:r>
+              <w:rPr>
+                <w:sz w:val="28"/>
+                <w:szCs w:val="28"/>
+              </w:rPr>
+              <w:t>Utente registrato</w:t>
+            </w:r>
+          </w:p>
+        </w:tc>
+      </w:tr>
+      <w:tr>
+        <w:trPr>
+          <w:trHeight w:val="550"/>
+        </w:trPr>
+        <w:tc>
+          <w:tcPr>
+            <w:tcW w:w="4814" w:type="dxa"/>
+          </w:tcPr>
+          <w:p>
+            <w:r>
+              <w:rPr>
+                <w:b/>
+                <w:bCs/>
+                <w:sz w:val="30"/>
+                <w:szCs w:val="30"/>
+              </w:rPr>
+              <w:t>Flusso di eventi</w:t>
+            </w:r>
+          </w:p>
+        </w:tc>
+        <w:tc>
+          <w:tcPr>
+            <w:tcW w:w="2407" w:type="dxa"/>
+          </w:tcPr>
+          <w:p>
+            <w:pPr>
+              <w:jc w:val="center"/>
+              <w:rPr>
+                <w:sz w:val="28"/>
+                <w:szCs w:val="28"/>
+              </w:rPr>
+            </w:pPr>
+            <w:r>
+              <w:rPr>
+                <w:sz w:val="28"/>
+                <w:szCs w:val="28"/>
+              </w:rPr>
+              <w:t>Utente</w:t>
+            </w:r>
+          </w:p>
+          <w:p>
+            <w:pPr>
+              <w:jc w:val="center"/>
+              <w:rPr>
+                <w:sz w:val="28"/>
+                <w:szCs w:val="28"/>
+              </w:rPr>
+            </w:pPr>
+          </w:p>
+          <w:p>
+            <w:pPr>
+              <w:jc w:val="center"/>
+              <w:rPr>
+                <w:sz w:val="28"/>
+                <w:szCs w:val="28"/>
+              </w:rPr>
+            </w:pPr>
+          </w:p>
+          <w:p>
+            <w:pPr>
+              <w:jc w:val="center"/>
+              <w:rPr>
+                <w:sz w:val="28"/>
+                <w:szCs w:val="28"/>
+              </w:rPr>
+            </w:pPr>
+          </w:p>
+          <w:p>
+            <w:pPr>
+              <w:rPr>
+                <w:sz w:val="28"/>
+                <w:szCs w:val="28"/>
+              </w:rPr>
+            </w:pPr>
+          </w:p>
+          <w:p>
+            <w:pPr>
+              <w:jc w:val="center"/>
+              <w:rPr>
+                <w:sz w:val="28"/>
+                <w:szCs w:val="28"/>
+              </w:rPr>
+            </w:pPr>
+          </w:p>
+          <w:p>
+            <w:pPr>
+              <w:jc w:val="center"/>
+              <w:rPr>
+                <w:sz w:val="28"/>
+                <w:szCs w:val="28"/>
+              </w:rPr>
+            </w:pPr>
+            <w:r>
+              <w:rPr>
+                <w:sz w:val="28"/>
+                <w:szCs w:val="28"/>
+              </w:rPr>
+              <w:t>L’utente entra nel sito con le proprie credenziali, sfoglia un’apposita pagina libreria dove vi sono tutti i film acquistati ne sceglie uno tra essi e preme il tasto “guarda ora”</w:t>
+            </w:r>
+          </w:p>
+          <w:p/>
+        </w:tc>
+        <w:tc>
+          <w:tcPr>
+            <w:tcW w:w="2407" w:type="dxa"/>
+          </w:tcPr>
+          <w:p>
+            <w:pPr>
+              <w:jc w:val="center"/>
+              <w:rPr>
+                <w:sz w:val="28"/>
+                <w:szCs w:val="28"/>
+              </w:rPr>
+            </w:pPr>
+            <w:r>
+              <w:rPr>
+                <w:sz w:val="28"/>
+                <w:szCs w:val="28"/>
+              </w:rPr>
+              <w:t>Sistema</w:t>
+            </w:r>
+          </w:p>
+          <w:p>
+            <w:pPr>
+              <w:rPr>
+                <w:sz w:val="28"/>
+                <w:szCs w:val="28"/>
+              </w:rPr>
+            </w:pPr>
+          </w:p>
+          <w:p>
+            <w:pPr>
+              <w:rPr>
+                <w:sz w:val="28"/>
+                <w:szCs w:val="28"/>
+              </w:rPr>
+            </w:pPr>
+          </w:p>
+          <w:p>
+            <w:pPr>
+              <w:rPr>
+                <w:sz w:val="28"/>
+                <w:szCs w:val="28"/>
+              </w:rPr>
+            </w:pPr>
+          </w:p>
+          <w:p>
+            <w:pPr>
+              <w:rPr>
+                <w:sz w:val="28"/>
+                <w:szCs w:val="28"/>
+              </w:rPr>
+            </w:pPr>
+          </w:p>
+          <w:p>
+            <w:pPr>
+              <w:rPr>
+                <w:sz w:val="28"/>
+                <w:szCs w:val="28"/>
+              </w:rPr>
+            </w:pPr>
+          </w:p>
+          <w:p>
+            <w:pPr>
+              <w:rPr>
+                <w:b/>
+                <w:bCs/>
+                <w:sz w:val="48"/>
+                <w:szCs w:val="48"/>
+              </w:rPr>
+            </w:pPr>
+            <w:r>
+              <w:rPr>
+                <w:sz w:val="28"/>
+                <w:szCs w:val="28"/>
+              </w:rPr>
+              <w:t>Il sito mostra una pagina con tutti i film che l’utente ha acquistato nel corso del tempo i quali sono raggruppati in ordine alfabetico. Le interazioni avvengono tramite dei semplici click</w:t>
+            </w:r>
+          </w:p>
+          <w:p/>
+        </w:tc>
+      </w:tr>
+      <w:tr>
+        <w:trPr>
+          <w:trHeight w:val="558"/>
+        </w:trPr>
+        <w:tc>
+          <w:tcPr>
+            <w:tcW w:w="4814" w:type="dxa"/>
+          </w:tcPr>
+          <w:p>
+            <w:r>
+              <w:rPr>
+                <w:b/>
+                <w:bCs/>
+                <w:sz w:val="30"/>
+                <w:szCs w:val="30"/>
+              </w:rPr>
+              <w:t>Entry condition</w:t>
+            </w:r>
+          </w:p>
+        </w:tc>
+        <w:tc>
+          <w:tcPr>
+            <w:tcW w:w="4814" w:type="dxa"/>
+            <w:gridSpan w:val="2"/>
+          </w:tcPr>
+          <w:p>
+            <w:r>
+              <w:rPr>
+                <w:sz w:val="28"/>
+                <w:szCs w:val="28"/>
+              </w:rPr>
+              <w:t>L’utente si collega al sito, entra nella pagina della libreria, sceglie il film e avvia la riproduzione tramite un apposito tasto</w:t>
+            </w:r>
+          </w:p>
+        </w:tc>
+      </w:tr>
+      <w:tr>
+        <w:trPr>
+          <w:trHeight w:val="566"/>
+        </w:trPr>
+        <w:tc>
+          <w:tcPr>
+            <w:tcW w:w="4814" w:type="dxa"/>
+          </w:tcPr>
+          <w:p>
+            <w:r>
+              <w:rPr>
+                <w:b/>
+                <w:bCs/>
+                <w:sz w:val="30"/>
+                <w:szCs w:val="30"/>
+              </w:rPr>
+              <w:t>Exit condition</w:t>
+            </w:r>
+          </w:p>
+        </w:tc>
+        <w:tc>
+          <w:tcPr>
+            <w:tcW w:w="4814" w:type="dxa"/>
+            <w:gridSpan w:val="2"/>
+          </w:tcPr>
+          <w:p>
+            <w:r>
+              <w:rPr>
+                <w:sz w:val="28"/>
+                <w:szCs w:val="28"/>
+              </w:rPr>
+              <w:t>L’utente durante la riproduzione del film può premere un tasto per uscire e tornare alla pagina precedente</w:t>
+            </w:r>
+          </w:p>
+        </w:tc>
+      </w:tr>
+      <w:tr>
+        <w:trPr>
+          <w:trHeight w:val="546"/>
+        </w:trPr>
+        <w:tc>
+          <w:tcPr>
+            <w:tcW w:w="4814" w:type="dxa"/>
+          </w:tcPr>
+          <w:p>
+            <w:r>
+              <w:rPr>
+                <w:b/>
+                <w:bCs/>
+                <w:sz w:val="30"/>
+                <w:szCs w:val="30"/>
+              </w:rPr>
+              <w:t>Eccezioni</w:t>
+            </w:r>
+          </w:p>
+        </w:tc>
+        <w:tc>
+          <w:tcPr>
+            <w:tcW w:w="4814" w:type="dxa"/>
+            <w:gridSpan w:val="2"/>
+          </w:tcPr>
+          <w:p>
+            <w:pPr>
+              <w:pStyle w:val="Paragrafoelenco"/>
+              <w:numPr>
+                <w:ilvl w:val="0"/>
+                <w:numId w:val="10"/>
+              </w:numPr>
+              <w:spacing w:line="240" w:lineRule="auto"/>
+              <w:rPr>
+                <w:sz w:val="28"/>
+                <w:szCs w:val="28"/>
+              </w:rPr>
+            </w:pPr>
+            <w:r>
+              <w:rPr>
+                <w:sz w:val="28"/>
+                <w:szCs w:val="28"/>
+              </w:rPr>
+              <w:t>Dati non trovati</w:t>
+            </w:r>
+          </w:p>
+          <w:p>
+            <w:pPr>
+              <w:pStyle w:val="Paragrafoelenco"/>
+              <w:numPr>
+                <w:ilvl w:val="0"/>
+                <w:numId w:val="10"/>
+              </w:numPr>
+              <w:spacing w:line="240" w:lineRule="auto"/>
+              <w:rPr>
+                <w:sz w:val="28"/>
+                <w:szCs w:val="28"/>
+              </w:rPr>
+            </w:pPr>
+            <w:r>
+              <w:rPr>
+                <w:sz w:val="28"/>
+                <w:szCs w:val="28"/>
+              </w:rPr>
+              <w:t>Errore sui dati</w:t>
+            </w:r>
+          </w:p>
+        </w:tc>
+      </w:tr>
+      <w:tr>
+        <w:trPr>
+          <w:trHeight w:val="568"/>
+        </w:trPr>
+        <w:tc>
+          <w:tcPr>
+            <w:tcW w:w="4814" w:type="dxa"/>
+          </w:tcPr>
+          <w:p>
+            <w:r>
+              <w:rPr>
+                <w:b/>
+                <w:bCs/>
+                <w:sz w:val="30"/>
+                <w:szCs w:val="30"/>
+              </w:rPr>
+              <w:t>Requisiti speciali</w:t>
+            </w:r>
+          </w:p>
+        </w:tc>
+        <w:tc>
+          <w:tcPr>
+            <w:tcW w:w="4814" w:type="dxa"/>
+            <w:gridSpan w:val="2"/>
+          </w:tcPr>
+          <w:p/>
+        </w:tc>
+      </w:tr>
+    </w:tbl>
+    <w:p>
+      <w:pPr>
+        <w:rPr>
+          <w:sz w:val="28"/>
+          <w:szCs w:val="28"/>
+        </w:rPr>
+      </w:pPr>
+    </w:p>
+    <w:p>
+      <w:bookmarkStart w:id="0" w:name="_GoBack"/>
+      <w:bookmarkEnd w:id="0"/>
+    </w:p>
     <w:sectPr>
       <w:pgSz w:w="11906" w:h="16838"/>
       <w:pgMar w:top="1417" w:right="1134" w:bottom="1134" w:left="1134" w:header="708" w:footer="708" w:gutter="0"/>
@@ -3656,7 +4548,7 @@
       </w:pPr>
     </w:pPrDefault>
   </w:docDefaults>
-  <w:latentStyles w:defLockedState="0" w:defUIPriority="99" w:defSemiHidden="0" w:defUnhideWhenUsed="0" w:defQFormat="0" w:count="377">
+  <w:latentStyles w:defLockedState="0" w:defUIPriority="99" w:defSemiHidden="0" w:defUnhideWhenUsed="0" w:defQFormat="0" w:count="376">
     <w:lsdException w:name="Normal" w:uiPriority="0" w:qFormat="1"/>
     <w:lsdException w:name="heading 1" w:uiPriority="9" w:qFormat="1"/>
     <w:lsdException w:name="heading 2" w:semiHidden="1" w:uiPriority="9" w:unhideWhenUsed="1" w:qFormat="1"/>
@@ -4033,19 +4925,18 @@
     <w:lsdException w:name="Hashtag" w:semiHidden="1" w:unhideWhenUsed="1"/>
     <w:lsdException w:name="Unresolved Mention" w:semiHidden="1" w:unhideWhenUsed="1"/>
     <w:lsdException w:name="Smart Link" w:semiHidden="1" w:unhideWhenUsed="1"/>
-    <w:lsdException w:name="Smart Link Error" w:semiHidden="1" w:unhideWhenUsed="1"/>
   </w:latentStyles>
-  <w:style w:type="paragraph" w:default="1" w:styleId="Normal">
+  <w:style w:type="paragraph" w:default="1" w:styleId="Normale">
     <w:name w:val="Normal"/>
     <w:qFormat/>
   </w:style>
-  <w:style w:type="character" w:default="1" w:styleId="DefaultParagraphFont">
+  <w:style w:type="character" w:default="1" w:styleId="Carpredefinitoparagrafo">
     <w:name w:val="Default Paragraph Font"/>
     <w:uiPriority w:val="1"/>
     <w:semiHidden/>
     <w:unhideWhenUsed/>
   </w:style>
-  <w:style w:type="table" w:default="1" w:styleId="TableNormal">
+  <w:style w:type="table" w:default="1" w:styleId="Tabellanormale">
     <w:name w:val="Normal Table"/>
     <w:uiPriority w:val="99"/>
     <w:semiHidden/>
@@ -4060,15 +4951,15 @@
       </w:tblCellMar>
     </w:tblPr>
   </w:style>
-  <w:style w:type="numbering" w:default="1" w:styleId="NoList">
+  <w:style w:type="numbering" w:default="1" w:styleId="Nessunelenco">
     <w:name w:val="No List"/>
     <w:uiPriority w:val="99"/>
     <w:semiHidden/>
     <w:unhideWhenUsed/>
   </w:style>
-  <w:style w:type="paragraph" w:styleId="ListParagraph">
+  <w:style w:type="paragraph" w:styleId="Paragrafoelenco">
     <w:name w:val="List Paragraph"/>
-    <w:basedOn w:val="Normal"/>
+    <w:basedOn w:val="Normale"/>
     <w:uiPriority w:val="34"/>
     <w:qFormat/>
     <w:rsid w:val="002E5745"/>
@@ -4078,9 +4969,9 @@
       <w:contextualSpacing/>
     </w:pPr>
   </w:style>
-  <w:style w:type="table" w:styleId="TableGrid">
+  <w:style w:type="table" w:styleId="Grigliatabella">
     <w:name w:val="Table Grid"/>
-    <w:basedOn w:val="TableNormal"/>
+    <w:basedOn w:val="Tabellanormale"/>
     <w:uiPriority w:val="39"/>
     <w:rsid w:val="00360634"/>
     <w:pPr>

</xml_diff>

<commit_message>
modifica casi d'uso 24-ottobre
</commit_message>
<xml_diff>
--- a/Working/Requisiti-CasiD'uso_Buy&See.docx
+++ b/Working/Requisiti-CasiD'uso_Buy&See.docx
@@ -2598,10 +2598,299 @@
                 <w:sz w:val="28"/>
                 <w:szCs w:val="28"/>
               </w:rPr>
-              <w:t>L’utente accede al sito clicca sulla navbar che lo porta alla pagina dove ci sono i film disponibili in elenco, cerca manualmente scorrendo la pagina oppure tramite l’apposita barra di ricerca il film da lui desiderato, clicca sulla locandina e una volta dentro preme il tasto “Visione trailer” facendo partire il filmato del trailer</w:t>
+              <w:t>L</w:t>
+            </w:r>
+            <w:r>
+              <w:rPr>
+                <w:sz w:val="28"/>
+                <w:szCs w:val="28"/>
+              </w:rPr>
+              <w:t>o spettatore</w:t>
+            </w:r>
+            <w:r>
+              <w:rPr>
+                <w:sz w:val="28"/>
+                <w:szCs w:val="28"/>
+              </w:rPr>
+              <w:t xml:space="preserve"> accede al sito </w:t>
+            </w:r>
+            <w:r>
+              <w:rPr>
+                <w:sz w:val="28"/>
+                <w:szCs w:val="28"/>
+              </w:rPr>
+              <w:t xml:space="preserve">e si ritrova sulla </w:t>
+            </w:r>
+            <w:r>
+              <w:rPr>
+                <w:sz w:val="28"/>
+                <w:szCs w:val="28"/>
+              </w:rPr>
+              <w:t>pagina</w:t>
+            </w:r>
+            <w:r>
+              <w:rPr>
+                <w:sz w:val="28"/>
+                <w:szCs w:val="28"/>
+              </w:rPr>
+              <w:t xml:space="preserve"> principale</w:t>
+            </w:r>
+            <w:r>
+              <w:rPr>
+                <w:sz w:val="28"/>
+                <w:szCs w:val="28"/>
+              </w:rPr>
+              <w:t xml:space="preserve"> dove ci sono i film disponibili </w:t>
+            </w:r>
+          </w:p>
+          <w:p>
+            <w:pPr>
+              <w:jc w:val="center"/>
+              <w:rPr>
+                <w:sz w:val="28"/>
+                <w:szCs w:val="28"/>
+              </w:rPr>
+            </w:pPr>
+          </w:p>
+          <w:p>
+            <w:pPr>
+              <w:jc w:val="center"/>
+              <w:rPr>
+                <w:sz w:val="28"/>
+                <w:szCs w:val="28"/>
+              </w:rPr>
+            </w:pPr>
+          </w:p>
+          <w:p>
+            <w:pPr>
+              <w:jc w:val="center"/>
+              <w:rPr>
+                <w:sz w:val="28"/>
+                <w:szCs w:val="28"/>
+              </w:rPr>
+            </w:pPr>
+          </w:p>
+          <w:p>
+            <w:pPr>
+              <w:jc w:val="center"/>
+              <w:rPr>
+                <w:sz w:val="28"/>
+                <w:szCs w:val="28"/>
+              </w:rPr>
+            </w:pPr>
+          </w:p>
+          <w:p>
+            <w:pPr>
+              <w:jc w:val="center"/>
+              <w:rPr>
+                <w:sz w:val="28"/>
+                <w:szCs w:val="28"/>
+              </w:rPr>
+            </w:pPr>
+          </w:p>
+          <w:p>
+            <w:pPr>
+              <w:jc w:val="center"/>
+              <w:rPr>
+                <w:sz w:val="28"/>
+                <w:szCs w:val="28"/>
+              </w:rPr>
+            </w:pPr>
+          </w:p>
+          <w:p>
+            <w:pPr>
+              <w:jc w:val="center"/>
+              <w:rPr>
+                <w:sz w:val="28"/>
+                <w:szCs w:val="28"/>
+              </w:rPr>
+            </w:pPr>
+          </w:p>
+          <w:p>
+            <w:pPr>
+              <w:jc w:val="center"/>
+              <w:rPr>
+                <w:sz w:val="28"/>
+                <w:szCs w:val="28"/>
+              </w:rPr>
+            </w:pPr>
+          </w:p>
+          <w:p>
+            <w:pPr>
+              <w:jc w:val="center"/>
+              <w:rPr>
+                <w:sz w:val="28"/>
+                <w:szCs w:val="28"/>
+              </w:rPr>
+            </w:pPr>
+          </w:p>
+          <w:p>
+            <w:pPr>
+              <w:jc w:val="center"/>
+              <w:rPr>
+                <w:sz w:val="28"/>
+                <w:szCs w:val="28"/>
+              </w:rPr>
+            </w:pPr>
+          </w:p>
+          <w:p>
+            <w:pPr>
+              <w:jc w:val="center"/>
+              <w:rPr>
+                <w:sz w:val="28"/>
+                <w:szCs w:val="28"/>
+              </w:rPr>
+            </w:pPr>
+          </w:p>
+          <w:p>
+            <w:pPr>
+              <w:jc w:val="center"/>
+              <w:rPr>
+                <w:sz w:val="28"/>
+                <w:szCs w:val="28"/>
+              </w:rPr>
+            </w:pPr>
+          </w:p>
+          <w:p>
+            <w:pPr>
+              <w:jc w:val="center"/>
+              <w:rPr>
+                <w:sz w:val="28"/>
+                <w:szCs w:val="28"/>
+              </w:rPr>
+            </w:pPr>
+          </w:p>
+          <w:p>
+            <w:pPr>
+              <w:jc w:val="center"/>
+              <w:rPr>
+                <w:sz w:val="28"/>
+                <w:szCs w:val="28"/>
+              </w:rPr>
+            </w:pPr>
+            <w:r>
+              <w:rPr>
+                <w:sz w:val="28"/>
+                <w:szCs w:val="28"/>
+              </w:rPr>
+              <w:t>Lo spettatore</w:t>
+            </w:r>
+            <w:r>
+              <w:rPr>
+                <w:sz w:val="28"/>
+                <w:szCs w:val="28"/>
+              </w:rPr>
+              <w:t xml:space="preserve"> </w:t>
+            </w:r>
+            <w:r>
+              <w:rPr>
+                <w:sz w:val="28"/>
+                <w:szCs w:val="28"/>
+              </w:rPr>
+              <w:t xml:space="preserve">può </w:t>
+            </w:r>
+            <w:r>
+              <w:rPr>
+                <w:sz w:val="28"/>
+                <w:szCs w:val="28"/>
+              </w:rPr>
+              <w:t>cerca</w:t>
+            </w:r>
+            <w:r>
+              <w:rPr>
+                <w:sz w:val="28"/>
+                <w:szCs w:val="28"/>
+              </w:rPr>
+              <w:t>re il film</w:t>
+            </w:r>
+            <w:r>
+              <w:rPr>
+                <w:sz w:val="28"/>
+                <w:szCs w:val="28"/>
+              </w:rPr>
+              <w:t xml:space="preserve"> manualmente scorrendo la pagina oppure</w:t>
+            </w:r>
+            <w:r>
+              <w:rPr>
+                <w:sz w:val="28"/>
+                <w:szCs w:val="28"/>
+              </w:rPr>
+              <w:t xml:space="preserve"> digitando il titolo</w:t>
+            </w:r>
+            <w:r>
+              <w:rPr>
+                <w:sz w:val="28"/>
+                <w:szCs w:val="28"/>
+              </w:rPr>
+              <w:t xml:space="preserve"> tramite l’apposita barra di ricerca clicca sulla locandina</w:t>
             </w:r>
           </w:p>
           <w:p/>
+          <w:p/>
+          <w:p/>
+          <w:p/>
+          <w:p/>
+          <w:p/>
+          <w:p/>
+          <w:p/>
+          <w:p/>
+          <w:p/>
+          <w:p/>
+          <w:p/>
+          <w:p/>
+          <w:p/>
+          <w:p>
+            <w:pPr>
+              <w:jc w:val="center"/>
+              <w:rPr>
+                <w:sz w:val="28"/>
+                <w:szCs w:val="28"/>
+              </w:rPr>
+            </w:pPr>
+          </w:p>
+          <w:p>
+            <w:pPr>
+              <w:jc w:val="center"/>
+              <w:rPr>
+                <w:sz w:val="28"/>
+                <w:szCs w:val="28"/>
+              </w:rPr>
+            </w:pPr>
+          </w:p>
+          <w:p>
+            <w:pPr>
+              <w:jc w:val="center"/>
+              <w:rPr>
+                <w:sz w:val="28"/>
+                <w:szCs w:val="28"/>
+              </w:rPr>
+            </w:pPr>
+          </w:p>
+          <w:p>
+            <w:pPr>
+              <w:jc w:val="center"/>
+              <w:rPr>
+                <w:sz w:val="28"/>
+                <w:szCs w:val="28"/>
+              </w:rPr>
+            </w:pPr>
+          </w:p>
+          <w:p>
+            <w:pPr>
+              <w:jc w:val="center"/>
+              <w:rPr>
+                <w:sz w:val="28"/>
+                <w:szCs w:val="28"/>
+              </w:rPr>
+            </w:pPr>
+            <w:r>
+              <w:rPr>
+                <w:sz w:val="28"/>
+                <w:szCs w:val="28"/>
+              </w:rPr>
+              <w:t>Lo spettatore clicca il pulsante “Visione trailer”</w:t>
+            </w:r>
+          </w:p>
         </w:tc>
         <w:tc>
           <w:tcPr>
@@ -2620,6 +2909,7 @@
                 <w:sz w:val="28"/>
                 <w:szCs w:val="28"/>
               </w:rPr>
+              <w:lastRenderedPageBreak/>
               <w:t>Sistema</w:t>
             </w:r>
           </w:p>
@@ -2634,21 +2924,213 @@
           <w:p>
             <w:pPr>
               <w:rPr>
-                <w:b/>
-                <w:bCs/>
-                <w:sz w:val="48"/>
-                <w:szCs w:val="48"/>
-              </w:rPr>
-            </w:pPr>
-            <w:r>
-              <w:rPr>
-                <w:sz w:val="28"/>
-                <w:szCs w:val="28"/>
-              </w:rPr>
-              <w:t>Il sito ha una pagina con tutti i film che sono disponibili formati da una locandina e dal rispettivo titolo. Nella parte alta della pagina vi è fissa un una barra di ricerca personalizzata per permettere direttamente l’utente di digitare il titolo del film e trovarlo rapidamente oppure filtrare le ricerche in base ai generi cinematografici</w:t>
-            </w:r>
+                <w:sz w:val="28"/>
+                <w:szCs w:val="28"/>
+              </w:rPr>
+            </w:pPr>
+          </w:p>
+          <w:p>
+            <w:pPr>
+              <w:rPr>
+                <w:sz w:val="28"/>
+                <w:szCs w:val="28"/>
+              </w:rPr>
+            </w:pPr>
+          </w:p>
+          <w:p>
+            <w:pPr>
+              <w:rPr>
+                <w:sz w:val="28"/>
+                <w:szCs w:val="28"/>
+              </w:rPr>
+            </w:pPr>
+          </w:p>
+          <w:p>
+            <w:pPr>
+              <w:rPr>
+                <w:sz w:val="28"/>
+                <w:szCs w:val="28"/>
+              </w:rPr>
+            </w:pPr>
+          </w:p>
+          <w:p>
+            <w:pPr>
+              <w:rPr>
+                <w:sz w:val="28"/>
+                <w:szCs w:val="28"/>
+              </w:rPr>
+            </w:pPr>
+          </w:p>
+          <w:p>
+            <w:pPr>
+              <w:rPr>
+                <w:sz w:val="28"/>
+                <w:szCs w:val="28"/>
+              </w:rPr>
+            </w:pPr>
+          </w:p>
+          <w:p>
+            <w:pPr>
+              <w:rPr>
+                <w:sz w:val="28"/>
+                <w:szCs w:val="28"/>
+              </w:rPr>
+            </w:pPr>
+            <w:r>
+              <w:rPr>
+                <w:sz w:val="28"/>
+                <w:szCs w:val="28"/>
+              </w:rPr>
+              <w:t xml:space="preserve">Il sito </w:t>
+            </w:r>
+            <w:r>
+              <w:rPr>
+                <w:sz w:val="28"/>
+                <w:szCs w:val="28"/>
+              </w:rPr>
+              <w:t>mostra una navbar con una barra di ricerca e opzioni che permettono interazioni dinamiche con lo spettatore</w:t>
+            </w:r>
+            <w:r>
+              <w:rPr>
+                <w:sz w:val="28"/>
+                <w:szCs w:val="28"/>
+              </w:rPr>
+              <w:t xml:space="preserve"> </w:t>
+            </w:r>
+            <w:r>
+              <w:rPr>
+                <w:sz w:val="28"/>
+                <w:szCs w:val="28"/>
+              </w:rPr>
+              <w:t xml:space="preserve">e mostra al centro </w:t>
+            </w:r>
+            <w:r>
+              <w:rPr>
+                <w:sz w:val="28"/>
+                <w:szCs w:val="28"/>
+              </w:rPr>
+              <w:t>tutti i film che sono disponibili</w:t>
+            </w:r>
+            <w:r>
+              <w:rPr>
+                <w:sz w:val="28"/>
+                <w:szCs w:val="28"/>
+              </w:rPr>
+              <w:t xml:space="preserve"> con una locandina e il titolo</w:t>
+            </w:r>
+          </w:p>
+          <w:p>
+            <w:pPr>
+              <w:rPr>
+                <w:sz w:val="28"/>
+                <w:szCs w:val="28"/>
+              </w:rPr>
+            </w:pPr>
           </w:p>
           <w:p/>
+          <w:p/>
+          <w:p/>
+          <w:p/>
+          <w:p/>
+          <w:p/>
+          <w:p/>
+          <w:p/>
+          <w:p/>
+          <w:p/>
+          <w:p/>
+          <w:p/>
+          <w:p>
+            <w:pPr>
+              <w:jc w:val="center"/>
+              <w:rPr>
+                <w:sz w:val="28"/>
+                <w:szCs w:val="28"/>
+              </w:rPr>
+            </w:pPr>
+          </w:p>
+          <w:p>
+            <w:pPr>
+              <w:jc w:val="center"/>
+              <w:rPr>
+                <w:sz w:val="28"/>
+                <w:szCs w:val="28"/>
+              </w:rPr>
+            </w:pPr>
+            <w:r>
+              <w:rPr>
+                <w:sz w:val="28"/>
+                <w:szCs w:val="28"/>
+              </w:rPr>
+              <w:lastRenderedPageBreak/>
+              <w:t>Il sistema apre</w:t>
+            </w:r>
+            <w:r>
+              <w:rPr>
+                <w:sz w:val="28"/>
+                <w:szCs w:val="28"/>
+              </w:rPr>
+              <w:t xml:space="preserve"> nel dettaglio il film selezionato mostrando una descrizione dettagliata della trama al centro e 2 pulsanti “compra film”, con accanto anche il prezzo, e “visione trailer”</w:t>
+            </w:r>
+          </w:p>
+          <w:p>
+            <w:pPr>
+              <w:jc w:val="center"/>
+              <w:rPr>
+                <w:sz w:val="28"/>
+                <w:szCs w:val="28"/>
+              </w:rPr>
+            </w:pPr>
+            <w:r>
+              <w:rPr>
+                <w:sz w:val="28"/>
+                <w:szCs w:val="28"/>
+              </w:rPr>
+              <w:t>Sotto la descrizione</w:t>
+            </w:r>
+          </w:p>
+          <w:p>
+            <w:pPr>
+              <w:jc w:val="center"/>
+              <w:rPr>
+                <w:sz w:val="28"/>
+                <w:szCs w:val="28"/>
+              </w:rPr>
+            </w:pPr>
+          </w:p>
+          <w:p>
+            <w:pPr>
+              <w:jc w:val="center"/>
+              <w:rPr>
+                <w:sz w:val="28"/>
+                <w:szCs w:val="28"/>
+              </w:rPr>
+            </w:pPr>
+          </w:p>
+          <w:p>
+            <w:pPr>
+              <w:jc w:val="center"/>
+              <w:rPr>
+                <w:sz w:val="28"/>
+                <w:szCs w:val="28"/>
+              </w:rPr>
+            </w:pPr>
+          </w:p>
+          <w:p>
+            <w:pPr>
+              <w:jc w:val="center"/>
+              <w:rPr>
+                <w:sz w:val="28"/>
+                <w:szCs w:val="28"/>
+              </w:rPr>
+            </w:pPr>
+            <w:r>
+              <w:rPr>
+                <w:sz w:val="28"/>
+                <w:szCs w:val="28"/>
+              </w:rPr>
+              <w:t>Il sistema mostra un player multimediale avviando il filmato</w:t>
+            </w:r>
+          </w:p>
         </w:tc>
       </w:tr>
       <w:tr>
@@ -2667,6 +3149,7 @@
                 <w:sz w:val="30"/>
                 <w:szCs w:val="30"/>
               </w:rPr>
+              <w:lastRenderedPageBreak/>
               <w:t>Entry condition</w:t>
             </w:r>
           </w:p>
@@ -2682,7 +3165,7 @@
                 <w:sz w:val="28"/>
                 <w:szCs w:val="28"/>
               </w:rPr>
-              <w:t>L’utente all’interno della locandina del film selezionato preme il tasto “visione trailer”</w:t>
+              <w:t>Spettatore apre la locandina del film selezionato e preme il tasto “visione trailer”</w:t>
             </w:r>
           </w:p>
         </w:tc>
@@ -2718,8 +3201,10 @@
                 <w:sz w:val="28"/>
                 <w:szCs w:val="28"/>
               </w:rPr>
-              <w:t>L’utente dopo aver visionato il trailer preme il tasto indietro per uscire e tornare alla pagina precedente</w:t>
-            </w:r>
+              <w:t>Spettatore durante la visione del trailer preme il tasto indietro per uscire</w:t>
+            </w:r>
+            <w:bookmarkStart w:id="0" w:name="_GoBack"/>
+            <w:bookmarkEnd w:id="0"/>
           </w:p>
         </w:tc>
       </w:tr>
@@ -2821,10 +3306,26 @@
         </w:tc>
       </w:tr>
     </w:tbl>
+    <w:p>
+      <w:pPr>
+        <w:rPr>
+          <w:sz w:val="28"/>
+          <w:szCs w:val="28"/>
+        </w:rPr>
+      </w:pPr>
+    </w:p>
+    <w:p/>
+    <w:p/>
+    <w:p/>
+    <w:p/>
+    <w:p/>
+    <w:p/>
+    <w:p/>
+    <w:p/>
     <w:tbl>
       <w:tblPr>
         <w:tblStyle w:val="Grigliatabella"/>
-        <w:tblpPr w:leftFromText="141" w:rightFromText="141" w:vertAnchor="text" w:tblpY="-887"/>
+        <w:tblpPr w:leftFromText="141" w:rightFromText="141" w:vertAnchor="text" w:horzAnchor="margin" w:tblpY="101"/>
         <w:tblW w:w="0" w:type="auto"/>
         <w:tblLook w:val="04A0" w:firstRow="1" w:lastRow="0" w:firstColumn="1" w:lastColumn="0" w:noHBand="0" w:noVBand="1"/>
       </w:tblPr>
@@ -2871,7 +3372,14 @@
                 <w:sz w:val="28"/>
                 <w:szCs w:val="28"/>
               </w:rPr>
-              <w:t>UC_4.1</w:t>
+              <w:t>UC_4.</w:t>
+            </w:r>
+            <w:r>
+              <w:rPr>
+                <w:sz w:val="28"/>
+                <w:szCs w:val="28"/>
+              </w:rPr>
+              <w:t>1</w:t>
             </w:r>
           </w:p>
           <w:p/>
@@ -2908,7 +3416,14 @@
                 <w:sz w:val="28"/>
                 <w:szCs w:val="28"/>
               </w:rPr>
-              <w:t>Visione film</w:t>
+              <w:t xml:space="preserve">Visione </w:t>
+            </w:r>
+            <w:r>
+              <w:rPr>
+                <w:sz w:val="28"/>
+                <w:szCs w:val="28"/>
+              </w:rPr>
+              <w:t>film</w:t>
             </w:r>
           </w:p>
         </w:tc>
@@ -2991,30 +3506,260 @@
           </w:p>
           <w:p>
             <w:pPr>
-              <w:jc w:val="center"/>
-              <w:rPr>
-                <w:sz w:val="28"/>
-                <w:szCs w:val="28"/>
-              </w:rPr>
-            </w:pPr>
-          </w:p>
-          <w:p>
-            <w:pPr>
-              <w:jc w:val="center"/>
-              <w:rPr>
-                <w:sz w:val="28"/>
-                <w:szCs w:val="28"/>
-              </w:rPr>
-            </w:pPr>
-            <w:r>
-              <w:rPr>
-                <w:sz w:val="28"/>
-                <w:szCs w:val="28"/>
-              </w:rPr>
-              <w:t>L’utente accede al sito, entra nella propria area utente con sue credenziali, clicca un’apposita opzione presente sulla navbar che lo reindirizza su una pagina libreria dove vi sono tutti i film acquistati ne sceglie uno tra essi cercandolo manualmente o digitandone il titolo in una barra di ricerca, clicca la locandina e una volta dentro preme il tasto “guarda ora”</w:t>
+              <w:rPr>
+                <w:sz w:val="28"/>
+                <w:szCs w:val="28"/>
+              </w:rPr>
+            </w:pPr>
+          </w:p>
+          <w:p>
+            <w:pPr>
+              <w:jc w:val="center"/>
+              <w:rPr>
+                <w:sz w:val="28"/>
+                <w:szCs w:val="28"/>
+              </w:rPr>
+            </w:pPr>
+            <w:r>
+              <w:rPr>
+                <w:sz w:val="28"/>
+                <w:szCs w:val="28"/>
+              </w:rPr>
+              <w:t xml:space="preserve">Lo spettatore </w:t>
+            </w:r>
+            <w:r>
+              <w:rPr>
+                <w:sz w:val="28"/>
+                <w:szCs w:val="28"/>
+              </w:rPr>
+              <w:t>si</w:t>
+            </w:r>
+            <w:r>
+              <w:rPr>
+                <w:sz w:val="28"/>
+                <w:szCs w:val="28"/>
+              </w:rPr>
+              <w:t xml:space="preserve"> </w:t>
+            </w:r>
+            <w:r>
+              <w:rPr>
+                <w:sz w:val="28"/>
+                <w:szCs w:val="28"/>
+              </w:rPr>
+              <w:t>trova</w:t>
+            </w:r>
+            <w:r>
+              <w:rPr>
+                <w:sz w:val="28"/>
+                <w:szCs w:val="28"/>
+              </w:rPr>
+              <w:t xml:space="preserve"> </w:t>
+            </w:r>
+            <w:r>
+              <w:rPr>
+                <w:sz w:val="28"/>
+                <w:szCs w:val="28"/>
+              </w:rPr>
+              <w:t>all’interno del suo profilo e clicca sulla navbar un’opzione “i miei film”</w:t>
+            </w:r>
+          </w:p>
+          <w:p>
+            <w:pPr>
+              <w:jc w:val="center"/>
+              <w:rPr>
+                <w:sz w:val="28"/>
+                <w:szCs w:val="28"/>
+              </w:rPr>
+            </w:pPr>
+          </w:p>
+          <w:p>
+            <w:pPr>
+              <w:jc w:val="center"/>
+              <w:rPr>
+                <w:sz w:val="28"/>
+                <w:szCs w:val="28"/>
+              </w:rPr>
+            </w:pPr>
+          </w:p>
+          <w:p>
+            <w:pPr>
+              <w:jc w:val="center"/>
+              <w:rPr>
+                <w:sz w:val="28"/>
+                <w:szCs w:val="28"/>
+              </w:rPr>
+            </w:pPr>
+          </w:p>
+          <w:p>
+            <w:pPr>
+              <w:jc w:val="center"/>
+              <w:rPr>
+                <w:sz w:val="28"/>
+                <w:szCs w:val="28"/>
+              </w:rPr>
+            </w:pPr>
+          </w:p>
+          <w:p>
+            <w:pPr>
+              <w:jc w:val="center"/>
+              <w:rPr>
+                <w:sz w:val="28"/>
+                <w:szCs w:val="28"/>
+              </w:rPr>
+            </w:pPr>
+          </w:p>
+          <w:p>
+            <w:pPr>
+              <w:jc w:val="center"/>
+              <w:rPr>
+                <w:sz w:val="28"/>
+                <w:szCs w:val="28"/>
+              </w:rPr>
+            </w:pPr>
+          </w:p>
+          <w:p>
+            <w:pPr>
+              <w:jc w:val="center"/>
+              <w:rPr>
+                <w:sz w:val="28"/>
+                <w:szCs w:val="28"/>
+              </w:rPr>
+            </w:pPr>
+          </w:p>
+          <w:p>
+            <w:pPr>
+              <w:rPr>
+                <w:sz w:val="28"/>
+                <w:szCs w:val="28"/>
+              </w:rPr>
+            </w:pPr>
+          </w:p>
+          <w:p>
+            <w:pPr>
+              <w:jc w:val="center"/>
+              <w:rPr>
+                <w:sz w:val="28"/>
+                <w:szCs w:val="28"/>
+              </w:rPr>
+            </w:pPr>
+          </w:p>
+          <w:p>
+            <w:pPr>
+              <w:jc w:val="center"/>
+              <w:rPr>
+                <w:sz w:val="28"/>
+                <w:szCs w:val="28"/>
+              </w:rPr>
+            </w:pPr>
+          </w:p>
+          <w:p>
+            <w:pPr>
+              <w:jc w:val="center"/>
+              <w:rPr>
+                <w:sz w:val="28"/>
+                <w:szCs w:val="28"/>
+              </w:rPr>
+            </w:pPr>
+            <w:r>
+              <w:rPr>
+                <w:sz w:val="28"/>
+                <w:szCs w:val="28"/>
+              </w:rPr>
+              <w:t xml:space="preserve">Lo spettatore cerca il film manualmente scorrendo la pagina oppure digitando il titolo tramite l’apposita barra di ricerca </w:t>
+            </w:r>
+            <w:r>
+              <w:rPr>
+                <w:sz w:val="28"/>
+                <w:szCs w:val="28"/>
+              </w:rPr>
+              <w:t xml:space="preserve">e </w:t>
+            </w:r>
+            <w:r>
+              <w:rPr>
+                <w:sz w:val="28"/>
+                <w:szCs w:val="28"/>
+              </w:rPr>
+              <w:t>clicca sulla locandina</w:t>
             </w:r>
           </w:p>
           <w:p/>
+          <w:p/>
+          <w:p/>
+          <w:p/>
+          <w:p/>
+          <w:p/>
+          <w:p/>
+          <w:p/>
+          <w:p/>
+          <w:p/>
+          <w:p/>
+          <w:p/>
+          <w:p/>
+          <w:p>
+            <w:pPr>
+              <w:rPr>
+                <w:sz w:val="28"/>
+                <w:szCs w:val="28"/>
+              </w:rPr>
+            </w:pPr>
+          </w:p>
+          <w:p>
+            <w:pPr>
+              <w:jc w:val="center"/>
+              <w:rPr>
+                <w:sz w:val="28"/>
+                <w:szCs w:val="28"/>
+              </w:rPr>
+            </w:pPr>
+          </w:p>
+          <w:p>
+            <w:pPr>
+              <w:jc w:val="center"/>
+              <w:rPr>
+                <w:sz w:val="28"/>
+                <w:szCs w:val="28"/>
+              </w:rPr>
+            </w:pPr>
+          </w:p>
+          <w:p>
+            <w:pPr>
+              <w:jc w:val="center"/>
+              <w:rPr>
+                <w:sz w:val="28"/>
+                <w:szCs w:val="28"/>
+              </w:rPr>
+            </w:pPr>
+          </w:p>
+          <w:p>
+            <w:pPr>
+              <w:jc w:val="center"/>
+              <w:rPr>
+                <w:sz w:val="28"/>
+                <w:szCs w:val="28"/>
+              </w:rPr>
+            </w:pPr>
+            <w:r>
+              <w:rPr>
+                <w:sz w:val="28"/>
+                <w:szCs w:val="28"/>
+              </w:rPr>
+              <w:t>Lo spettatore clicca il pulsante “</w:t>
+            </w:r>
+            <w:r>
+              <w:rPr>
+                <w:sz w:val="28"/>
+                <w:szCs w:val="28"/>
+              </w:rPr>
+              <w:t>guarda film</w:t>
+            </w:r>
+            <w:r>
+              <w:rPr>
+                <w:sz w:val="28"/>
+                <w:szCs w:val="28"/>
+              </w:rPr>
+              <w:t>”</w:t>
+            </w:r>
+          </w:p>
         </w:tc>
         <w:tc>
           <w:tcPr>
@@ -3033,6 +3778,7 @@
                 <w:sz w:val="28"/>
                 <w:szCs w:val="28"/>
               </w:rPr>
+              <w:lastRenderedPageBreak/>
               <w:t>Sistema</w:t>
             </w:r>
           </w:p>
@@ -3047,21 +3793,233 @@
           <w:p>
             <w:pPr>
               <w:rPr>
-                <w:b/>
-                <w:bCs/>
-                <w:sz w:val="48"/>
-                <w:szCs w:val="48"/>
-              </w:rPr>
-            </w:pPr>
-            <w:r>
-              <w:rPr>
-                <w:sz w:val="28"/>
-                <w:szCs w:val="28"/>
-              </w:rPr>
-              <w:t>Il sito ha una pagina che si comporta come una libreria e contiene tutti i film che l’utente ha acquistato nel corso del tempo i quali sono raggruppati in ordine alfabetico. Nella parte alta della pagina c’è un’apposita barra di ricerca per trovare il film rapidamente. Tutte le altre interazioni avvengono tramite dei semplici click</w:t>
+                <w:sz w:val="28"/>
+                <w:szCs w:val="28"/>
+              </w:rPr>
+            </w:pPr>
+          </w:p>
+          <w:p>
+            <w:pPr>
+              <w:rPr>
+                <w:sz w:val="28"/>
+                <w:szCs w:val="28"/>
+              </w:rPr>
+            </w:pPr>
+          </w:p>
+          <w:p>
+            <w:pPr>
+              <w:rPr>
+                <w:sz w:val="28"/>
+                <w:szCs w:val="28"/>
+              </w:rPr>
+            </w:pPr>
+          </w:p>
+          <w:p>
+            <w:pPr>
+              <w:rPr>
+                <w:sz w:val="28"/>
+                <w:szCs w:val="28"/>
+              </w:rPr>
+            </w:pPr>
+          </w:p>
+          <w:p>
+            <w:pPr>
+              <w:jc w:val="center"/>
+              <w:rPr>
+                <w:sz w:val="28"/>
+                <w:szCs w:val="28"/>
+              </w:rPr>
+            </w:pPr>
+          </w:p>
+          <w:p>
+            <w:pPr>
+              <w:jc w:val="center"/>
+              <w:rPr>
+                <w:sz w:val="28"/>
+                <w:szCs w:val="28"/>
+              </w:rPr>
+            </w:pPr>
+          </w:p>
+          <w:p>
+            <w:pPr>
+              <w:jc w:val="center"/>
+              <w:rPr>
+                <w:sz w:val="28"/>
+                <w:szCs w:val="28"/>
+              </w:rPr>
+            </w:pPr>
+            <w:r>
+              <w:rPr>
+                <w:sz w:val="28"/>
+                <w:szCs w:val="28"/>
+              </w:rPr>
+              <w:t xml:space="preserve">Il sistema risponde aprendo una pagina contente in alto una barra di ricerca dei film acquistati e al centro tutti i film ordinati in ordine alfabetico </w:t>
             </w:r>
           </w:p>
           <w:p/>
+          <w:p/>
+          <w:p/>
+          <w:p/>
+          <w:p/>
+          <w:p/>
+          <w:p/>
+          <w:p/>
+          <w:p/>
+          <w:p/>
+          <w:p/>
+          <w:p/>
+          <w:p>
+            <w:pPr>
+              <w:jc w:val="center"/>
+              <w:rPr>
+                <w:sz w:val="28"/>
+                <w:szCs w:val="28"/>
+              </w:rPr>
+            </w:pPr>
+          </w:p>
+          <w:p>
+            <w:pPr>
+              <w:rPr>
+                <w:sz w:val="28"/>
+                <w:szCs w:val="28"/>
+              </w:rPr>
+            </w:pPr>
+          </w:p>
+          <w:p>
+            <w:pPr>
+              <w:jc w:val="center"/>
+              <w:rPr>
+                <w:sz w:val="28"/>
+                <w:szCs w:val="28"/>
+              </w:rPr>
+            </w:pPr>
+          </w:p>
+          <w:p>
+            <w:pPr>
+              <w:jc w:val="center"/>
+              <w:rPr>
+                <w:sz w:val="28"/>
+                <w:szCs w:val="28"/>
+              </w:rPr>
+            </w:pPr>
+            <w:r>
+              <w:rPr>
+                <w:sz w:val="28"/>
+                <w:szCs w:val="28"/>
+              </w:rPr>
+              <w:t xml:space="preserve">Il sistema apre nel dettaglio il film selezionato mostrando una descrizione dettagliata della </w:t>
+            </w:r>
+            <w:r>
+              <w:rPr>
+                <w:sz w:val="28"/>
+                <w:szCs w:val="28"/>
+              </w:rPr>
+              <w:lastRenderedPageBreak/>
+              <w:t xml:space="preserve">trama al centro e </w:t>
+            </w:r>
+            <w:r>
+              <w:rPr>
+                <w:sz w:val="28"/>
+                <w:szCs w:val="28"/>
+              </w:rPr>
+              <w:t>un pulsante</w:t>
+            </w:r>
+            <w:r>
+              <w:rPr>
+                <w:sz w:val="28"/>
+                <w:szCs w:val="28"/>
+              </w:rPr>
+              <w:t xml:space="preserve"> “</w:t>
+            </w:r>
+            <w:r>
+              <w:rPr>
+                <w:sz w:val="28"/>
+                <w:szCs w:val="28"/>
+              </w:rPr>
+              <w:t>guarda</w:t>
+            </w:r>
+            <w:r>
+              <w:rPr>
+                <w:sz w:val="28"/>
+                <w:szCs w:val="28"/>
+              </w:rPr>
+              <w:t xml:space="preserve"> film</w:t>
+            </w:r>
+            <w:r>
+              <w:rPr>
+                <w:sz w:val="28"/>
+                <w:szCs w:val="28"/>
+              </w:rPr>
+              <w:t>” situato sotto la descrizione</w:t>
+            </w:r>
+          </w:p>
+          <w:p>
+            <w:pPr>
+              <w:jc w:val="center"/>
+              <w:rPr>
+                <w:sz w:val="28"/>
+                <w:szCs w:val="28"/>
+              </w:rPr>
+            </w:pPr>
+          </w:p>
+          <w:p>
+            <w:pPr>
+              <w:jc w:val="center"/>
+              <w:rPr>
+                <w:sz w:val="28"/>
+                <w:szCs w:val="28"/>
+              </w:rPr>
+            </w:pPr>
+          </w:p>
+          <w:p>
+            <w:pPr>
+              <w:jc w:val="center"/>
+              <w:rPr>
+                <w:sz w:val="28"/>
+                <w:szCs w:val="28"/>
+              </w:rPr>
+            </w:pPr>
+          </w:p>
+          <w:p>
+            <w:pPr>
+              <w:jc w:val="center"/>
+              <w:rPr>
+                <w:sz w:val="28"/>
+                <w:szCs w:val="28"/>
+              </w:rPr>
+            </w:pPr>
+          </w:p>
+          <w:p>
+            <w:pPr>
+              <w:jc w:val="center"/>
+              <w:rPr>
+                <w:sz w:val="28"/>
+                <w:szCs w:val="28"/>
+              </w:rPr>
+            </w:pPr>
+          </w:p>
+          <w:p>
+            <w:pPr>
+              <w:rPr>
+                <w:sz w:val="28"/>
+                <w:szCs w:val="28"/>
+              </w:rPr>
+            </w:pPr>
+            <w:r>
+              <w:rPr>
+                <w:sz w:val="28"/>
+                <w:szCs w:val="28"/>
+              </w:rPr>
+              <w:t xml:space="preserve">Il sistema mostra un player multimediale avviando </w:t>
+            </w:r>
+            <w:r>
+              <w:rPr>
+                <w:sz w:val="28"/>
+                <w:szCs w:val="28"/>
+              </w:rPr>
+              <w:t>la riproduzione del film</w:t>
+            </w:r>
+          </w:p>
         </w:tc>
       </w:tr>
       <w:tr>
@@ -3080,6 +4038,7 @@
                 <w:sz w:val="30"/>
                 <w:szCs w:val="30"/>
               </w:rPr>
+              <w:lastRenderedPageBreak/>
               <w:t>Entry condition</w:t>
             </w:r>
           </w:p>
@@ -3095,21 +4054,7 @@
                 <w:sz w:val="28"/>
                 <w:szCs w:val="28"/>
               </w:rPr>
-              <w:t xml:space="preserve">L’utente all’interno della propria area utente apre la pagina della libreria, </w:t>
-            </w:r>
-            <w:r>
-              <w:rPr>
-                <w:sz w:val="28"/>
-                <w:szCs w:val="28"/>
-              </w:rPr>
-              <w:t xml:space="preserve">cerca e </w:t>
-            </w:r>
-            <w:r>
-              <w:rPr>
-                <w:sz w:val="28"/>
-                <w:szCs w:val="28"/>
-              </w:rPr>
-              <w:t>sceglie il film e avvia la riproduzione tramite un apposito tasto</w:t>
+              <w:t xml:space="preserve">Spettatore loggato seleziona il film acquistato dalla pagina della propria area utente e preme il pulsante “guarda film” </w:t>
             </w:r>
           </w:p>
         </w:tc>
@@ -3145,7 +4090,7 @@
                 <w:sz w:val="28"/>
                 <w:szCs w:val="28"/>
               </w:rPr>
-              <w:t>L’utente durante la riproduzione del film può premere un tasto per uscire e tornare alla pagina precedente</w:t>
+              <w:t>Spettatore durante la riproduzione di un film preme il tasto indietro per uscire</w:t>
             </w:r>
           </w:p>
         </w:tc>
@@ -3221,7 +4166,7 @@
       </w:tr>
       <w:tr>
         <w:trPr>
-          <w:trHeight w:val="568"/>
+          <w:trHeight w:val="64"/>
         </w:trPr>
         <w:tc>
           <w:tcPr>
@@ -3248,18 +4193,7 @@
         </w:tc>
       </w:tr>
     </w:tbl>
-    <w:p>
-      <w:pPr>
-        <w:rPr>
-          <w:sz w:val="28"/>
-          <w:szCs w:val="28"/>
-        </w:rPr>
-      </w:pPr>
-    </w:p>
-    <w:p>
-      <w:bookmarkStart w:id="0" w:name="_GoBack"/>
-      <w:bookmarkEnd w:id="0"/>
-    </w:p>
+    <w:p/>
     <w:sectPr>
       <w:pgSz w:w="11906" w:h="16838"/>
       <w:pgMar w:top="1417" w:right="1134" w:bottom="1134" w:left="1134" w:header="708" w:footer="708" w:gutter="0"/>

</xml_diff>